<commit_message>
Put chatbot logic into function
</commit_message>
<xml_diff>
--- a/Chatbot design document.docx
+++ b/Chatbot design document.docx
@@ -24,7 +24,95 @@
     </w:p>
     <w:p>
       <w:r>
-        <w:t>The chatbot should allow the user to ask about all of the different monsters such as a general overview of the monster and how best to kill them.</w:t>
+        <w:t>System requirements:</w:t>
+      </w:r>
+    </w:p>
+    <w:p>
+      <w:pPr>
+        <w:pStyle w:val="ListParagraph"/>
+        <w:numPr>
+          <w:ilvl w:val="0"/>
+          <w:numId w:val="1"/>
+        </w:numPr>
+      </w:pPr>
+      <w:r>
+        <w:t xml:space="preserve">The chatbot should allow for some general conversation such as greetings </w:t>
+      </w:r>
+    </w:p>
+    <w:p>
+      <w:pPr>
+        <w:pStyle w:val="ListParagraph"/>
+        <w:numPr>
+          <w:ilvl w:val="0"/>
+          <w:numId w:val="1"/>
+        </w:numPr>
+      </w:pPr>
+      <w:r>
+        <w:t xml:space="preserve">The chatbot should allow the user to ask </w:t>
+      </w:r>
+      <w:r>
+        <w:t>for a description</w:t>
+      </w:r>
+      <w:r>
+        <w:t xml:space="preserve"> all of the </w:t>
+      </w:r>
+      <w:r>
+        <w:t xml:space="preserve">different monsters </w:t>
+      </w:r>
+    </w:p>
+    <w:p>
+      <w:pPr>
+        <w:pStyle w:val="ListParagraph"/>
+        <w:numPr>
+          <w:ilvl w:val="0"/>
+          <w:numId w:val="1"/>
+        </w:numPr>
+      </w:pPr>
+      <w:r>
+        <w:t>The chatbot should allow the user to ask for a list of things that a particular monster is weak to</w:t>
+      </w:r>
+    </w:p>
+    <w:p>
+      <w:pPr>
+        <w:pStyle w:val="ListParagraph"/>
+        <w:numPr>
+          <w:ilvl w:val="0"/>
+          <w:numId w:val="1"/>
+        </w:numPr>
+      </w:pPr>
+      <w:r>
+        <w:t>The chatbot should be able to answer some basic questions about The Witcher 3 and the Witcher series</w:t>
+      </w:r>
+    </w:p>
+    <w:p>
+      <w:pPr>
+        <w:pStyle w:val="ListParagraph"/>
+        <w:numPr>
+          <w:ilvl w:val="0"/>
+          <w:numId w:val="1"/>
+        </w:numPr>
+      </w:pPr>
+      <w:r>
+        <w:t>The chatbot should allow the user to exit the program by saying goodbye</w:t>
+      </w:r>
+    </w:p>
+    <w:p/>
+    <w:p>
+      <w:r>
+        <w:t xml:space="preserve">AI techniques: </w:t>
+      </w:r>
+    </w:p>
+    <w:p>
+      <w:r>
+        <w:t xml:space="preserve">One of the </w:t>
+      </w:r>
+      <w:r>
+        <w:t>AI techniques that will be employed is Rule based. I will use an AIML file to define patterns for user input. When the user input matches that pattern, there will be a defined template to decide what the output should.</w:t>
+      </w:r>
+    </w:p>
+    <w:p>
+      <w:r>
+        <w:t xml:space="preserve">Another technique that was used was TF.IDF </w:t>
       </w:r>
     </w:p>
     <w:sectPr>
@@ -35,6 +123,127 @@
     </w:sectPr>
   </w:body>
 </w:document>
+</file>
+
+<file path=word/numbering.xml><?xml version="1.0" encoding="utf-8"?>
+<w:numbering xmlns:wpc="http://schemas.microsoft.com/office/word/2010/wordprocessingCanvas" xmlns:cx="http://schemas.microsoft.com/office/drawing/2014/chartex" xmlns:cx1="http://schemas.microsoft.com/office/drawing/2015/9/8/chartex" xmlns:cx2="http://schemas.microsoft.com/office/drawing/2015/10/21/chartex" xmlns:cx3="http://schemas.microsoft.com/office/drawing/2016/5/9/chartex" xmlns:cx4="http://schemas.microsoft.com/office/drawing/2016/5/10/chartex" xmlns:cx5="http://schemas.microsoft.com/office/drawing/2016/5/11/chartex" xmlns:cx6="http://schemas.microsoft.com/office/drawing/2016/5/12/chartex" xmlns:cx7="http://schemas.microsoft.com/office/drawing/2016/5/13/chartex" xmlns:cx8="http://schemas.microsoft.com/office/drawing/2016/5/14/chartex" xmlns:mc="http://schemas.openxmlformats.org/markup-compatibility/2006" xmlns:aink="http://schemas.microsoft.com/office/drawing/2016/ink" xmlns:am3d="http://schemas.microsoft.com/office/drawing/2017/model3d" xmlns:o="urn:schemas-microsoft-com:office:office" xmlns:r="http://schemas.openxmlformats.org/officeDocument/2006/relationships" xmlns:m="http://schemas.openxmlformats.org/officeDocument/2006/math" xmlns:v="urn:schemas-microsoft-com:vml" xmlns:wp14="http://schemas.microsoft.com/office/word/2010/wordprocessingDrawing" xmlns:wp="http://schemas.openxmlformats.org/drawingml/2006/wordprocessingDrawing" xmlns:w10="urn:schemas-microsoft-com:office:word" xmlns:w="http://schemas.openxmlformats.org/wordprocessingml/2006/main" xmlns:w14="http://schemas.microsoft.com/office/word/2010/wordml" xmlns:w15="http://schemas.microsoft.com/office/word/2012/wordml" xmlns:w16cex="http://schemas.microsoft.com/office/word/2018/wordml/cex" xmlns:w16cid="http://schemas.microsoft.com/office/word/2016/wordml/cid" xmlns:w16="http://schemas.microsoft.com/office/word/2018/wordml" xmlns:w16se="http://schemas.microsoft.com/office/word/2015/wordml/symex" xmlns:wpg="http://schemas.microsoft.com/office/word/2010/wordprocessingGroup" xmlns:wpi="http://schemas.microsoft.com/office/word/2010/wordprocessingInk" xmlns:wne="http://schemas.microsoft.com/office/word/2006/wordml" xmlns:wps="http://schemas.microsoft.com/office/word/2010/wordprocessingShape" mc:Ignorable="w14 w15 w16se w16cid w16 w16cex wp14">
+  <w:abstractNum w:abstractNumId="0" w15:restartNumberingAfterBreak="0">
+    <w:nsid w:val="3559573F"/>
+    <w:multiLevelType w:val="hybridMultilevel"/>
+    <w:tmpl w:val="C4D842D6"/>
+    <w:lvl w:ilvl="0" w:tplc="08090001">
+      <w:start w:val="1"/>
+      <w:numFmt w:val="bullet"/>
+      <w:lvlText w:val=""/>
+      <w:lvlJc w:val="left"/>
+      <w:pPr>
+        <w:ind w:left="720" w:hanging="360"/>
+      </w:pPr>
+      <w:rPr>
+        <w:rFonts w:ascii="Symbol" w:hAnsi="Symbol" w:hint="default"/>
+      </w:rPr>
+    </w:lvl>
+    <w:lvl w:ilvl="1" w:tplc="08090003" w:tentative="1">
+      <w:start w:val="1"/>
+      <w:numFmt w:val="bullet"/>
+      <w:lvlText w:val="o"/>
+      <w:lvlJc w:val="left"/>
+      <w:pPr>
+        <w:ind w:left="1440" w:hanging="360"/>
+      </w:pPr>
+      <w:rPr>
+        <w:rFonts w:ascii="Courier New" w:hAnsi="Courier New" w:cs="Courier New" w:hint="default"/>
+      </w:rPr>
+    </w:lvl>
+    <w:lvl w:ilvl="2" w:tplc="08090005" w:tentative="1">
+      <w:start w:val="1"/>
+      <w:numFmt w:val="bullet"/>
+      <w:lvlText w:val=""/>
+      <w:lvlJc w:val="left"/>
+      <w:pPr>
+        <w:ind w:left="2160" w:hanging="360"/>
+      </w:pPr>
+      <w:rPr>
+        <w:rFonts w:ascii="Wingdings" w:hAnsi="Wingdings" w:hint="default"/>
+      </w:rPr>
+    </w:lvl>
+    <w:lvl w:ilvl="3" w:tplc="08090001" w:tentative="1">
+      <w:start w:val="1"/>
+      <w:numFmt w:val="bullet"/>
+      <w:lvlText w:val=""/>
+      <w:lvlJc w:val="left"/>
+      <w:pPr>
+        <w:ind w:left="2880" w:hanging="360"/>
+      </w:pPr>
+      <w:rPr>
+        <w:rFonts w:ascii="Symbol" w:hAnsi="Symbol" w:hint="default"/>
+      </w:rPr>
+    </w:lvl>
+    <w:lvl w:ilvl="4" w:tplc="08090003" w:tentative="1">
+      <w:start w:val="1"/>
+      <w:numFmt w:val="bullet"/>
+      <w:lvlText w:val="o"/>
+      <w:lvlJc w:val="left"/>
+      <w:pPr>
+        <w:ind w:left="3600" w:hanging="360"/>
+      </w:pPr>
+      <w:rPr>
+        <w:rFonts w:ascii="Courier New" w:hAnsi="Courier New" w:cs="Courier New" w:hint="default"/>
+      </w:rPr>
+    </w:lvl>
+    <w:lvl w:ilvl="5" w:tplc="08090005" w:tentative="1">
+      <w:start w:val="1"/>
+      <w:numFmt w:val="bullet"/>
+      <w:lvlText w:val=""/>
+      <w:lvlJc w:val="left"/>
+      <w:pPr>
+        <w:ind w:left="4320" w:hanging="360"/>
+      </w:pPr>
+      <w:rPr>
+        <w:rFonts w:ascii="Wingdings" w:hAnsi="Wingdings" w:hint="default"/>
+      </w:rPr>
+    </w:lvl>
+    <w:lvl w:ilvl="6" w:tplc="08090001" w:tentative="1">
+      <w:start w:val="1"/>
+      <w:numFmt w:val="bullet"/>
+      <w:lvlText w:val=""/>
+      <w:lvlJc w:val="left"/>
+      <w:pPr>
+        <w:ind w:left="5040" w:hanging="360"/>
+      </w:pPr>
+      <w:rPr>
+        <w:rFonts w:ascii="Symbol" w:hAnsi="Symbol" w:hint="default"/>
+      </w:rPr>
+    </w:lvl>
+    <w:lvl w:ilvl="7" w:tplc="08090003" w:tentative="1">
+      <w:start w:val="1"/>
+      <w:numFmt w:val="bullet"/>
+      <w:lvlText w:val="o"/>
+      <w:lvlJc w:val="left"/>
+      <w:pPr>
+        <w:ind w:left="5760" w:hanging="360"/>
+      </w:pPr>
+      <w:rPr>
+        <w:rFonts w:ascii="Courier New" w:hAnsi="Courier New" w:cs="Courier New" w:hint="default"/>
+      </w:rPr>
+    </w:lvl>
+    <w:lvl w:ilvl="8" w:tplc="08090005" w:tentative="1">
+      <w:start w:val="1"/>
+      <w:numFmt w:val="bullet"/>
+      <w:lvlText w:val=""/>
+      <w:lvlJc w:val="left"/>
+      <w:pPr>
+        <w:ind w:left="6480" w:hanging="360"/>
+      </w:pPr>
+      <w:rPr>
+        <w:rFonts w:ascii="Wingdings" w:hAnsi="Wingdings" w:hint="default"/>
+      </w:rPr>
+    </w:lvl>
+  </w:abstractNum>
+  <w:num w:numId="1">
+    <w:abstractNumId w:val="0"/>
+  </w:num>
+</w:numbering>
 </file>
 
 <file path=word/styles.xml><?xml version="1.0" encoding="utf-8"?>
@@ -463,6 +672,17 @@
     <w:semiHidden/>
     <w:unhideWhenUsed/>
   </w:style>
+  <w:style w:type="paragraph" w:styleId="ListParagraph">
+    <w:name w:val="List Paragraph"/>
+    <w:basedOn w:val="Normal"/>
+    <w:uiPriority w:val="34"/>
+    <w:qFormat/>
+    <w:rsid w:val="00D73FA3"/>
+    <w:pPr>
+      <w:ind w:left="720"/>
+      <w:contextualSpacing/>
+    </w:pPr>
+  </w:style>
 </w:styles>
 </file>
 

</xml_diff>

<commit_message>
Added comments and updated aiml file
</commit_message>
<xml_diff>
--- a/Chatbot design document.docx
+++ b/Chatbot design document.docx
@@ -112,7 +112,19 @@
     </w:p>
     <w:p>
       <w:r>
-        <w:t xml:space="preserve">Another technique that was used was TF.IDF </w:t>
+        <w:t>Another technique that was used was TF</w:t>
+      </w:r>
+      <w:r>
+        <w:t>*</w:t>
+      </w:r>
+      <w:r>
+        <w:t xml:space="preserve">IDF </w:t>
+      </w:r>
+      <w:r>
+        <w:t>and Cosine similarity. This is used to calculate how similar a string is to a set of other strings. TF is term frequency. This refers to the number of time a term is present in a particular document. IDF is inverse document frequency. This is calculated by doing the number of documents divided by the number of documents that contain a word. The Log function is used to dampen the weighting of the IDF score. Tf and idf are represented as matrices and multiplied together</w:t>
+      </w:r>
+      <w:r>
+        <w:t>. The result is a matrix containing values close to 0 which is used to determine the importance of each word.</w:t>
       </w:r>
     </w:p>
     <w:sectPr>

</xml_diff>

<commit_message>
Added some error handling
</commit_message>
<xml_diff>
--- a/Chatbot design document.docx
+++ b/Chatbot design document.docx
@@ -36,7 +36,22 @@
         </w:numPr>
       </w:pPr>
       <w:r>
-        <w:t xml:space="preserve">The chatbot should allow for some general conversation such as greetings </w:t>
+        <w:t>The chatbot should allow for some</w:t>
+      </w:r>
+      <w:r>
+        <w:t xml:space="preserve"> “small talk” such saying hello and asking how they are</w:t>
+      </w:r>
+    </w:p>
+    <w:p>
+      <w:pPr>
+        <w:pStyle w:val="ListParagraph"/>
+        <w:numPr>
+          <w:ilvl w:val="0"/>
+          <w:numId w:val="1"/>
+        </w:numPr>
+      </w:pPr>
+      <w:r>
+        <w:t>Chatbot should allow the user to tell them their name and remember it in future outputs</w:t>
       </w:r>
     </w:p>
     <w:p>

</xml_diff>

<commit_message>
Updated gan and refactored TrainModel, disabled some tensor flow console output
</commit_message>
<xml_diff>
--- a/Chatbot design document.docx
+++ b/Chatbot design document.docx
@@ -3,8 +3,11 @@
 <w:document xmlns:wpc="http://schemas.microsoft.com/office/word/2010/wordprocessingCanvas" xmlns:cx="http://schemas.microsoft.com/office/drawing/2014/chartex" xmlns:cx1="http://schemas.microsoft.com/office/drawing/2015/9/8/chartex" xmlns:cx2="http://schemas.microsoft.com/office/drawing/2015/10/21/chartex" xmlns:cx3="http://schemas.microsoft.com/office/drawing/2016/5/9/chartex" xmlns:cx4="http://schemas.microsoft.com/office/drawing/2016/5/10/chartex" xmlns:cx5="http://schemas.microsoft.com/office/drawing/2016/5/11/chartex" xmlns:cx6="http://schemas.microsoft.com/office/drawing/2016/5/12/chartex" xmlns:cx7="http://schemas.microsoft.com/office/drawing/2016/5/13/chartex" xmlns:cx8="http://schemas.microsoft.com/office/drawing/2016/5/14/chartex" xmlns:mc="http://schemas.openxmlformats.org/markup-compatibility/2006" xmlns:aink="http://schemas.microsoft.com/office/drawing/2016/ink" xmlns:am3d="http://schemas.microsoft.com/office/drawing/2017/model3d" xmlns:o="urn:schemas-microsoft-com:office:office" xmlns:r="http://schemas.openxmlformats.org/officeDocument/2006/relationships" xmlns:m="http://schemas.openxmlformats.org/officeDocument/2006/math" xmlns:v="urn:schemas-microsoft-com:vml" xmlns:wp14="http://schemas.microsoft.com/office/word/2010/wordprocessingDrawing" xmlns:wp="http://schemas.openxmlformats.org/drawingml/2006/wordprocessingDrawing" xmlns:w10="urn:schemas-microsoft-com:office:word" xmlns:w="http://schemas.openxmlformats.org/wordprocessingml/2006/main" xmlns:w14="http://schemas.microsoft.com/office/word/2010/wordml" xmlns:w15="http://schemas.microsoft.com/office/word/2012/wordml" xmlns:w16cex="http://schemas.microsoft.com/office/word/2018/wordml/cex" xmlns:w16cid="http://schemas.microsoft.com/office/word/2016/wordml/cid" xmlns:w16="http://schemas.microsoft.com/office/word/2018/wordml" xmlns:w16se="http://schemas.microsoft.com/office/word/2015/wordml/symex" xmlns:wpg="http://schemas.microsoft.com/office/word/2010/wordprocessingGroup" xmlns:wpi="http://schemas.microsoft.com/office/word/2010/wordprocessingInk" xmlns:wne="http://schemas.microsoft.com/office/word/2006/wordml" xmlns:wps="http://schemas.microsoft.com/office/word/2010/wordprocessingShape" mc:Ignorable="w14 w15 w16se w16cid w16 w16cex wp14">
   <w:body>
     <w:p>
-      <w:r>
-        <w:t xml:space="preserve">General description: </w:t>
+      <w:pPr>
+        <w:pStyle w:val="Heading1"/>
+      </w:pPr>
+      <w:r>
+        <w:t>General description</w:t>
       </w:r>
     </w:p>
     <w:p>
@@ -175,8 +178,19 @@
     </w:p>
     <w:p/>
     <w:p>
-      <w:r>
-        <w:t xml:space="preserve">AI techniques: </w:t>
+      <w:pPr>
+        <w:pStyle w:val="Heading1"/>
+      </w:pPr>
+      <w:r>
+        <w:t>AI techniques:</w:t>
+      </w:r>
+    </w:p>
+    <w:p>
+      <w:pPr>
+        <w:pStyle w:val="Heading2"/>
+      </w:pPr>
+      <w:r>
+        <w:t>Stage 1</w:t>
       </w:r>
     </w:p>
     <w:p>
@@ -279,7 +293,94 @@
       </w:r>
     </w:p>
     <w:p>
-      <w:r>
+      <w:pPr>
+        <w:pStyle w:val="Heading2"/>
+      </w:pPr>
+      <w:r>
+        <w:t>Stage 2</w:t>
+      </w:r>
+    </w:p>
+    <w:p>
+      <w:r>
+        <w:t>The main AI technique used for stage 2 is a Convolutional Neural Network which is used to create an image classifier. Neural Networks work by building a model of nodes with 3 main layers. An input layer, a hidden layer and an output layer. The network is the provided labelled data, known as training data which is reshaped to fit the nodes of input layer</w:t>
+      </w:r>
+      <w:r>
+        <w:t xml:space="preserve">. </w:t>
+      </w:r>
+      <w:r>
+        <w:rPr>
+          <w:b/>
+          <w:bCs/>
+        </w:rPr>
+        <w:t xml:space="preserve">(Each node in each hidden layer takes a sum of the nodes at the previous </w:t>
+      </w:r>
+      <w:proofErr w:type="gramStart"/>
+      <w:r>
+        <w:rPr>
+          <w:b/>
+          <w:bCs/>
+        </w:rPr>
+        <w:t>layer, but</w:t>
+      </w:r>
+      <w:proofErr w:type="gramEnd"/>
+      <w:r>
+        <w:rPr>
+          <w:b/>
+          <w:bCs/>
+        </w:rPr>
+        <w:t xml:space="preserve"> multiplies the value of every node by a weight to </w:t>
+      </w:r>
+      <w:r>
+        <w:rPr>
+          <w:b/>
+          <w:bCs/>
+        </w:rPr>
+        <w:lastRenderedPageBreak/>
+        <w:t>determine how influential each node at the previous layer is to the current node</w:t>
+      </w:r>
+      <w:r>
+        <w:rPr>
+          <w:b/>
+          <w:bCs/>
+        </w:rPr>
+        <w:t>. An extra number known as a bias can be added to this weighted sum to influence how high this weighted sum of nodes needs to be before the current node is significantly activated</w:t>
+      </w:r>
+      <w:r>
+        <w:rPr>
+          <w:b/>
+          <w:bCs/>
+        </w:rPr>
+        <w:t>)</w:t>
+      </w:r>
+      <w:r>
+        <w:t xml:space="preserve">. At the output layer the node with the highest activation </w:t>
+      </w:r>
+      <w:proofErr w:type="gramStart"/>
+      <w:r>
+        <w:t>is considered to be</w:t>
+      </w:r>
+      <w:proofErr w:type="gramEnd"/>
+      <w:r>
+        <w:t xml:space="preserve"> the best fit. These output nodes will usually correspond to different categories or classes that the programmer defines. During the training process, if the </w:t>
+      </w:r>
+      <w:r>
+        <w:t xml:space="preserve">output does not match the label of the data, back propagation is used to alter the weights of the hidden layers to alter the activation of the outputs nodes to be closer to what it should be. </w:t>
+      </w:r>
+    </w:p>
+    <w:p>
+      <w:r>
+        <w:t xml:space="preserve">Convolutional Neural Networks are Neural Networks that use image pixel data as the input layer, and convolutions layers for its hidden layers. </w:t>
+      </w:r>
+      <w:r>
+        <w:t>The convolutional layers apply arbitrary kernel convolutions to manipulate the image</w:t>
+      </w:r>
+      <w:r>
+        <w:br w:type="page"/>
+      </w:r>
+    </w:p>
+    <w:p>
+      <w:r>
+        <w:lastRenderedPageBreak/>
         <w:br w:type="page"/>
       </w:r>
     </w:p>
@@ -1746,10 +1847,52 @@
     <w:name w:val="Normal"/>
     <w:qFormat/>
   </w:style>
+  <w:style w:type="paragraph" w:styleId="Heading1">
+    <w:name w:val="heading 1"/>
+    <w:basedOn w:val="Normal"/>
+    <w:next w:val="Normal"/>
+    <w:link w:val="Heading1Char"/>
+    <w:uiPriority w:val="9"/>
+    <w:qFormat/>
+    <w:rsid w:val="004A63F5"/>
+    <w:pPr>
+      <w:keepNext/>
+      <w:keepLines/>
+      <w:spacing w:before="240" w:after="0"/>
+      <w:outlineLvl w:val="0"/>
+    </w:pPr>
+    <w:rPr>
+      <w:rFonts w:asciiTheme="majorHAnsi" w:eastAsiaTheme="majorEastAsia" w:hAnsiTheme="majorHAnsi" w:cstheme="majorBidi"/>
+      <w:color w:val="2F5496" w:themeColor="accent1" w:themeShade="BF"/>
+      <w:sz w:val="32"/>
+      <w:szCs w:val="32"/>
+    </w:rPr>
+  </w:style>
+  <w:style w:type="paragraph" w:styleId="Heading2">
+    <w:name w:val="heading 2"/>
+    <w:basedOn w:val="Normal"/>
+    <w:next w:val="Normal"/>
+    <w:link w:val="Heading2Char"/>
+    <w:uiPriority w:val="9"/>
+    <w:unhideWhenUsed/>
+    <w:qFormat/>
+    <w:rsid w:val="004A63F5"/>
+    <w:pPr>
+      <w:keepNext/>
+      <w:keepLines/>
+      <w:spacing w:before="40" w:after="0"/>
+      <w:outlineLvl w:val="1"/>
+    </w:pPr>
+    <w:rPr>
+      <w:rFonts w:asciiTheme="majorHAnsi" w:eastAsiaTheme="majorEastAsia" w:hAnsiTheme="majorHAnsi" w:cstheme="majorBidi"/>
+      <w:color w:val="2F5496" w:themeColor="accent1" w:themeShade="BF"/>
+      <w:sz w:val="26"/>
+      <w:szCs w:val="26"/>
+    </w:rPr>
+  </w:style>
   <w:style w:type="character" w:default="1" w:styleId="DefaultParagraphFont">
     <w:name w:val="Default Paragraph Font"/>
     <w:uiPriority w:val="1"/>
-    <w:semiHidden/>
     <w:unhideWhenUsed/>
   </w:style>
   <w:style w:type="table" w:default="1" w:styleId="TableNormal">
@@ -1783,6 +1926,32 @@
       <w:ind w:left="720"/>
       <w:contextualSpacing/>
     </w:pPr>
+  </w:style>
+  <w:style w:type="character" w:customStyle="1" w:styleId="Heading1Char">
+    <w:name w:val="Heading 1 Char"/>
+    <w:basedOn w:val="DefaultParagraphFont"/>
+    <w:link w:val="Heading1"/>
+    <w:uiPriority w:val="9"/>
+    <w:rsid w:val="004A63F5"/>
+    <w:rPr>
+      <w:rFonts w:asciiTheme="majorHAnsi" w:eastAsiaTheme="majorEastAsia" w:hAnsiTheme="majorHAnsi" w:cstheme="majorBidi"/>
+      <w:color w:val="2F5496" w:themeColor="accent1" w:themeShade="BF"/>
+      <w:sz w:val="32"/>
+      <w:szCs w:val="32"/>
+    </w:rPr>
+  </w:style>
+  <w:style w:type="character" w:customStyle="1" w:styleId="Heading2Char">
+    <w:name w:val="Heading 2 Char"/>
+    <w:basedOn w:val="DefaultParagraphFont"/>
+    <w:link w:val="Heading2"/>
+    <w:uiPriority w:val="9"/>
+    <w:rsid w:val="004A63F5"/>
+    <w:rPr>
+      <w:rFonts w:asciiTheme="majorHAnsi" w:eastAsiaTheme="majorEastAsia" w:hAnsiTheme="majorHAnsi" w:cstheme="majorBidi"/>
+      <w:color w:val="2F5496" w:themeColor="accent1" w:themeShade="BF"/>
+      <w:sz w:val="26"/>
+      <w:szCs w:val="26"/>
+    </w:rPr>
   </w:style>
 </w:styles>
 </file>

</xml_diff>

<commit_message>
Removed function for mass testing
</commit_message>
<xml_diff>
--- a/Chatbot design document.docx
+++ b/Chatbot design document.docx
@@ -12,15 +12,7 @@
     </w:p>
     <w:p>
       <w:r>
-        <w:t xml:space="preserve">The chatbot will be based </w:t>
-      </w:r>
-      <w:proofErr w:type="gramStart"/>
-      <w:r>
-        <w:t>off of</w:t>
-      </w:r>
-      <w:proofErr w:type="gramEnd"/>
-      <w:r>
-        <w:t xml:space="preserve"> </w:t>
+        <w:t xml:space="preserve">The chatbot will be based off of </w:t>
       </w:r>
       <w:r>
         <w:t>“The Witcher” series, focusing mainly on “</w:t>
@@ -59,15 +51,7 @@
         <w:t>weapon</w:t>
       </w:r>
       <w:r>
-        <w:t xml:space="preserve"> and signs (a sign is effectively a spell) that the player can use such as </w:t>
-      </w:r>
-      <w:proofErr w:type="spellStart"/>
-      <w:r>
-        <w:t>Igni</w:t>
-      </w:r>
-      <w:proofErr w:type="spellEnd"/>
-      <w:r>
-        <w:t xml:space="preserve"> (Sign that produces a small burst of fire)</w:t>
+        <w:t xml:space="preserve"> and signs (a sign is effectively a spell) that the player can use such as Igni (Sign that produces a small burst of fire)</w:t>
       </w:r>
       <w:r>
         <w:t xml:space="preserve">. </w:t>
@@ -126,15 +110,7 @@
         <w:t>for a description</w:t>
       </w:r>
       <w:r>
-        <w:t xml:space="preserve"> </w:t>
-      </w:r>
-      <w:proofErr w:type="gramStart"/>
-      <w:r>
-        <w:t>all of</w:t>
-      </w:r>
-      <w:proofErr w:type="gramEnd"/>
-      <w:r>
-        <w:t xml:space="preserve"> the </w:t>
+        <w:t xml:space="preserve"> all of the </w:t>
       </w:r>
       <w:r>
         <w:t xml:space="preserve">different monsters </w:t>
@@ -249,23 +225,7 @@
         <w:t>. A document in this context being a predefined question or the input from the user</w:t>
       </w:r>
       <w:r>
-        <w:t xml:space="preserve">. IDF is inverse document frequency. This is calculated by doing the number of documents divided by the number of documents that contain a word. The Log function is used to dampen the weighting of the IDF score. </w:t>
-      </w:r>
-      <w:proofErr w:type="spellStart"/>
-      <w:r>
-        <w:t>Tf</w:t>
-      </w:r>
-      <w:proofErr w:type="spellEnd"/>
-      <w:r>
-        <w:t xml:space="preserve"> and </w:t>
-      </w:r>
-      <w:proofErr w:type="spellStart"/>
-      <w:r>
-        <w:t>idf</w:t>
-      </w:r>
-      <w:proofErr w:type="spellEnd"/>
-      <w:r>
-        <w:t xml:space="preserve"> are represented as matrices and multiplied together</w:t>
+        <w:t>. IDF is inverse document frequency. This is calculated by doing the number of documents divided by the number of documents that contain a word. The Log function is used to dampen the weighting of the IDF score. Tf and idf are represented as matrices and multiplied together</w:t>
       </w:r>
       <w:r>
         <w:t>. The result is a matrix containing values close to 0 which is used to determine the importance of each word.</w:t>
@@ -335,92 +295,87 @@
           <w:b/>
           <w:bCs/>
         </w:rPr>
-        <w:t xml:space="preserve">(Each node in each hidden layer takes a sum of the nodes at the previous </w:t>
-      </w:r>
-      <w:proofErr w:type="gramStart"/>
+        <w:t>Each node in each hidden layer takes a sum of the nodes at the previous layer, but multiplies the value of every node by a weight to determine how influential each node at the previous layer is to the current node</w:t>
+      </w:r>
       <w:r>
         <w:rPr>
           <w:b/>
           <w:bCs/>
         </w:rPr>
-        <w:t>layer, but</w:t>
-      </w:r>
-      <w:proofErr w:type="gramEnd"/>
+        <w:t>. An extra number known as a bias can be added to this weighted sum to influence how high this weighted sum of nodes needs to be before the current node is significantly activated</w:t>
+      </w:r>
       <w:r>
         <w:rPr>
           <w:b/>
           <w:bCs/>
         </w:rPr>
-        <w:t xml:space="preserve"> multiplies the value of every node by a weight to determine how influential each node at the previous layer is to the current node</w:t>
+        <w:t>. This weighted + bias is then</w:t>
       </w:r>
       <w:r>
         <w:rPr>
           <w:b/>
           <w:bCs/>
         </w:rPr>
-        <w:t>. An extra number known as a bias can be added to this weighted sum to influence how high this weighted sum of nodes needs to be before the current node is significantly activated</w:t>
+        <w:t xml:space="preserve"> put through</w:t>
       </w:r>
       <w:r>
         <w:rPr>
           <w:b/>
           <w:bCs/>
         </w:rPr>
-        <w:t>)</w:t>
-      </w:r>
-      <w:r>
-        <w:t xml:space="preserve">. At the output layer the node with the highest activation </w:t>
-      </w:r>
-      <w:proofErr w:type="gramStart"/>
-      <w:r>
-        <w:t>is considered to be</w:t>
-      </w:r>
-      <w:proofErr w:type="gramEnd"/>
-      <w:r>
-        <w:t xml:space="preserve"> the best fit. These output nodes will usually correspond to different categories or classes that the programmer defines. During the training process, if the </w:t>
-      </w:r>
-      <w:r>
-        <w:t xml:space="preserve">output does not match the label of the data, back propagation is used to alter the weights of the hidden layers to alter the activation of the outputs nodes to be closer to what it should be. </w:t>
-      </w:r>
-    </w:p>
-    <w:p>
-      <w:r>
-        <w:t>Convolutional Neural Networks are Neural Networks that use image pixel data as the input layer, and convolution</w:t>
-      </w:r>
-      <w:r>
-        <w:t>al</w:t>
-      </w:r>
-      <w:r>
-        <w:t xml:space="preserve"> layers for its hidden layers. </w:t>
-      </w:r>
-      <w:r>
-        <w:t>The convolutional layers apply arbitrary kernel convolutions to manipulate the image</w:t>
-      </w:r>
-      <w:r>
-        <w:t xml:space="preserve">. </w:t>
+        <w:t xml:space="preserve"> an activation function to</w:t>
       </w:r>
       <w:r>
         <w:rPr>
           <w:b/>
           <w:bCs/>
         </w:rPr>
-        <w:t>(</w:t>
+        <w:t xml:space="preserve"> constrain </w:t>
       </w:r>
       <w:r>
         <w:rPr>
           <w:b/>
           <w:bCs/>
         </w:rPr>
-        <w:t xml:space="preserve">Describe what kernel convolutions </w:t>
-      </w:r>
-      <w:proofErr w:type="gramStart"/>
+        <w:t>it within certain values and decide how activated the node is.</w:t>
+      </w:r>
+      <w:r>
+        <w:t xml:space="preserve"> At the output layer the node with the highest activation is considered to be the best fit. These output nodes will usually correspond to different categories or classes that the programmer defines. During the training process, if the </w:t>
+      </w:r>
+      <w:r>
+        <w:t xml:space="preserve">output does not match the label of the data, back propagation is used to alter the weights of the hidden layers to alter the activation of the outputs nodes to be closer to what it should be. </w:t>
+      </w:r>
+    </w:p>
+    <w:p>
+      <w:r>
+        <w:t>Convolutional Neural Networks are Neural Networks that use image pixel data as the input layer, and convolution</w:t>
+      </w:r>
+      <w:r>
+        <w:t>al</w:t>
+      </w:r>
+      <w:r>
+        <w:t xml:space="preserve"> layers for its hidden layers. </w:t>
+      </w:r>
+      <w:r>
+        <w:t>The convolutional layers apply arbitrary kernel convolutions to manipulate the image</w:t>
+      </w:r>
+      <w:r>
+        <w:t xml:space="preserve">. </w:t>
+      </w:r>
       <w:r>
         <w:rPr>
           <w:b/>
           <w:bCs/>
         </w:rPr>
-        <w:t>actually are</w:t>
-      </w:r>
-      <w:proofErr w:type="gramEnd"/>
+        <w:t>(</w:t>
+      </w:r>
+      <w:r>
+        <w:rPr>
+          <w:b/>
+          <w:bCs/>
+        </w:rPr>
+        <w:t>Describe what kernel convolutions actually are</w:t>
+      </w:r>
       <w:r>
         <w:rPr>
           <w:b/>
@@ -572,23 +527,7 @@
         <w:t xml:space="preserve">n instance of the Witcher wiki parser is created. This is used </w:t>
       </w:r>
       <w:r>
-        <w:t xml:space="preserve">to get descriptions and weaknesses of enemies. The constructor </w:t>
-      </w:r>
-      <w:proofErr w:type="gramStart"/>
-      <w:r>
-        <w:t>pre loads</w:t>
-      </w:r>
-      <w:proofErr w:type="gramEnd"/>
-      <w:r>
-        <w:t xml:space="preserve"> a list of all of the different enemies, as well as a dictionary mapping each enemies name to it wiki page </w:t>
-      </w:r>
-      <w:proofErr w:type="spellStart"/>
-      <w:r>
-        <w:t>url</w:t>
-      </w:r>
-      <w:proofErr w:type="spellEnd"/>
-      <w:r>
-        <w:t>.</w:t>
+        <w:t>to get descriptions and weaknesses of enemies. The constructor pre loads a list of all of the different enemies, as well as a dictionary mapping each enemies name to it wiki page url.</w:t>
       </w:r>
     </w:p>
     <w:p>
@@ -680,15 +619,7 @@
     <w:p/>
     <w:p>
       <w:r>
-        <w:t xml:space="preserve">Back in the main function, another function is called to load </w:t>
-      </w:r>
-      <w:proofErr w:type="gramStart"/>
-      <w:r>
-        <w:t>all of</w:t>
-      </w:r>
-      <w:proofErr w:type="gramEnd"/>
-      <w:r>
-        <w:t xml:space="preserve"> the patterns in the AIML file. This will be used later:</w:t>
+        <w:t>Back in the main function, another function is called to load all of the patterns in the AIML file. This will be used later:</w:t>
       </w:r>
     </w:p>
     <w:p>
@@ -830,15 +761,7 @@
     </w:p>
     <w:p>
       <w:r>
-        <w:t xml:space="preserve">The default reaction in the AIML file will signal the python code to do </w:t>
-      </w:r>
-      <w:proofErr w:type="spellStart"/>
-      <w:r>
-        <w:t>tf-ifd</w:t>
-      </w:r>
-      <w:proofErr w:type="spellEnd"/>
-      <w:r>
-        <w:t xml:space="preserve"> and cosine similarity. First the users input, questions from the csv file and patters without wild cards are passed into the function.</w:t>
+        <w:t>The default reaction in the AIML file will signal the python code to do tf-ifd and cosine similarity. First the users input, questions from the csv file and patters without wild cards are passed into the function.</w:t>
       </w:r>
     </w:p>
     <w:p>
@@ -992,15 +915,7 @@
     </w:p>
     <w:p>
       <w:r>
-        <w:t xml:space="preserve">The most similar question is found. The question </w:t>
-      </w:r>
-      <w:proofErr w:type="gramStart"/>
-      <w:r>
-        <w:t>its self</w:t>
-      </w:r>
-      <w:proofErr w:type="gramEnd"/>
-      <w:r>
-        <w:t>, the similarity score, and its position in the list is returned by the function in a dictionary</w:t>
+        <w:t>The most similar question is found. The question its self, the similarity score, and its position in the list is returned by the function in a dictionary</w:t>
       </w:r>
       <w:r>
         <w:t>:</w:t>
@@ -1050,15 +965,7 @@
     </w:p>
     <w:p>
       <w:r>
-        <w:t xml:space="preserve">If the similarity score is 0 then the chat bot will ask the user to try and rephrase </w:t>
-      </w:r>
-      <w:proofErr w:type="gramStart"/>
-      <w:r>
-        <w:t>there</w:t>
-      </w:r>
-      <w:proofErr w:type="gramEnd"/>
-      <w:r>
-        <w:t xml:space="preserve"> sentence:</w:t>
+        <w:t>If the similarity score is 0 then the chat bot will ask the user to try and rephrase there sentence:</w:t>
       </w:r>
     </w:p>
     <w:p>
@@ -1200,31 +1107,7 @@
     </w:p>
     <w:p>
       <w:r>
-        <w:t xml:space="preserve">If the users </w:t>
-      </w:r>
-      <w:proofErr w:type="gramStart"/>
-      <w:r>
-        <w:t>requests</w:t>
-      </w:r>
-      <w:proofErr w:type="gramEnd"/>
-      <w:r>
-        <w:t xml:space="preserve"> a description of an enemy, the </w:t>
-      </w:r>
-      <w:proofErr w:type="spellStart"/>
-      <w:r>
-        <w:t>wikia</w:t>
-      </w:r>
-      <w:proofErr w:type="spellEnd"/>
-      <w:r>
-        <w:t xml:space="preserve"> python package is used to get this from the Witcher </w:t>
-      </w:r>
-      <w:proofErr w:type="spellStart"/>
-      <w:r>
-        <w:t>wikia</w:t>
-      </w:r>
-      <w:proofErr w:type="spellEnd"/>
-      <w:r>
-        <w:t xml:space="preserve"> page. This did not work with all enemies, hard coded return values where returned in these cases</w:t>
+        <w:t>If the users requests a description of an enemy, the wikia python package is used to get this from the Witcher wikia page. This did not work with all enemies, hard coded return values where returned in these cases</w:t>
       </w:r>
       <w:r>
         <w:t>.</w:t>
@@ -1274,15 +1157,7 @@
     </w:p>
     <w:p>
       <w:r>
-        <w:t xml:space="preserve">The </w:t>
-      </w:r>
-      <w:proofErr w:type="spellStart"/>
-      <w:r>
-        <w:t>wikia</w:t>
-      </w:r>
-      <w:proofErr w:type="spellEnd"/>
-      <w:r>
-        <w:t xml:space="preserve"> package did not have a working way that I could find to extract the weaknesses of an enemy. When the user requests the weaknesses of an enemy, wiki page for the enemy is parsed</w:t>
+        <w:t>The wikia package did not have a working way that I could find to extract the weaknesses of an enemy. When the user requests the weaknesses of an enemy, wiki page for the enemy is parsed</w:t>
       </w:r>
       <w:r>
         <w:t xml:space="preserve"> to scrape the weaknesses</w:t>
@@ -1522,15 +1397,7 @@
     <w:p>
       <w:r>
         <w:lastRenderedPageBreak/>
-        <w:t xml:space="preserve">The file </w:t>
-      </w:r>
-      <w:proofErr w:type="spellStart"/>
-      <w:r>
-        <w:t>Trained_CNN_Wrapper</w:t>
-      </w:r>
-      <w:proofErr w:type="spellEnd"/>
-      <w:r>
-        <w:t xml:space="preserve"> contains a class which wraps the code required to load the trained model and make a prediction on an image.</w:t>
+        <w:t>The file Trained_CNN_Wrapper contains a class which wraps the code required to load the trained model and make a prediction on an image.</w:t>
       </w:r>
     </w:p>
     <w:p>
@@ -1582,15 +1449,7 @@
     </w:p>
     <w:p>
       <w:r>
-        <w:t xml:space="preserve">The </w:t>
-      </w:r>
-      <w:proofErr w:type="spellStart"/>
-      <w:r>
-        <w:t>predict_local_image</w:t>
-      </w:r>
-      <w:proofErr w:type="spellEnd"/>
-      <w:r>
-        <w:t xml:space="preserve"> member takes a file path as an argument, loads the specified image file, processes the image into the format that the model expects, and runs the image through the trained model, and returns the class that the model predicted.</w:t>
+        <w:t>The predict_local_image member takes a file path as an argument, loads the specified image file, processes the image into the format that the model expects, and runs the image through the trained model, and returns the class that the model predicted.</w:t>
       </w:r>
     </w:p>
     <w:p>
@@ -1645,14 +1504,19 @@
     </w:p>
     <w:p>
       <w:r>
+        <w:t>The witcher wiki parser class is then used to fetch the summary for that creature from the Witcher wiki</w:t>
+      </w:r>
+    </w:p>
+    <w:p>
+      <w:r>
         <w:rPr>
           <w:noProof/>
         </w:rPr>
         <w:drawing>
-          <wp:inline distT="0" distB="0" distL="0" distR="0" wp14:anchorId="6D693DD8" wp14:editId="21F0C97B">
-            <wp:extent cx="5731510" cy="561975"/>
-            <wp:effectExtent l="0" t="0" r="2540" b="9525"/>
-            <wp:docPr id="23" name="Picture 23"/>
+          <wp:inline distT="0" distB="0" distL="0" distR="0" wp14:anchorId="55F6F6C6" wp14:editId="7E65DF45">
+            <wp:extent cx="4371975" cy="1657350"/>
+            <wp:effectExtent l="0" t="0" r="9525" b="0"/>
+            <wp:docPr id="24" name="Picture 24"/>
             <wp:cNvGraphicFramePr>
               <a:graphicFrameLocks xmlns:a="http://schemas.openxmlformats.org/drawingml/2006/main" noChangeAspect="1"/>
             </wp:cNvGraphicFramePr>
@@ -1672,7 +1536,7 @@
                   <pic:spPr>
                     <a:xfrm>
                       <a:off x="0" y="0"/>
-                      <a:ext cx="5731510" cy="561975"/>
+                      <a:ext cx="4371975" cy="1657350"/>
                     </a:xfrm>
                     <a:prstGeom prst="rect">
                       <a:avLst/>
@@ -1685,48 +1549,7 @@
         </w:drawing>
       </w:r>
     </w:p>
-    <w:p>
-      <w:r>
-        <w:rPr>
-          <w:noProof/>
-        </w:rPr>
-        <w:drawing>
-          <wp:inline distT="0" distB="0" distL="0" distR="0" wp14:anchorId="55302EBF" wp14:editId="347E2CE7">
-            <wp:extent cx="3733800" cy="1038225"/>
-            <wp:effectExtent l="0" t="0" r="0" b="9525"/>
-            <wp:docPr id="21" name="Picture 21"/>
-            <wp:cNvGraphicFramePr>
-              <a:graphicFrameLocks xmlns:a="http://schemas.openxmlformats.org/drawingml/2006/main" noChangeAspect="1"/>
-            </wp:cNvGraphicFramePr>
-            <a:graphic xmlns:a="http://schemas.openxmlformats.org/drawingml/2006/main">
-              <a:graphicData uri="http://schemas.openxmlformats.org/drawingml/2006/picture">
-                <pic:pic xmlns:pic="http://schemas.openxmlformats.org/drawingml/2006/picture">
-                  <pic:nvPicPr>
-                    <pic:cNvPr id="1" name=""/>
-                    <pic:cNvPicPr/>
-                  </pic:nvPicPr>
-                  <pic:blipFill>
-                    <a:blip r:embed="rId27"/>
-                    <a:stretch>
-                      <a:fillRect/>
-                    </a:stretch>
-                  </pic:blipFill>
-                  <pic:spPr>
-                    <a:xfrm>
-                      <a:off x="0" y="0"/>
-                      <a:ext cx="3733800" cy="1038225"/>
-                    </a:xfrm>
-                    <a:prstGeom prst="rect">
-                      <a:avLst/>
-                    </a:prstGeom>
-                  </pic:spPr>
-                </pic:pic>
-              </a:graphicData>
-            </a:graphic>
-          </wp:inline>
-        </w:drawing>
-      </w:r>
-    </w:p>
+    <w:p/>
     <w:sectPr>
       <w:pgSz w:w="11906" w:h="16838"/>
       <w:pgMar w:top="1440" w:right="1440" w:bottom="1440" w:left="1440" w:header="708" w:footer="708" w:gutter="0"/>

</xml_diff>

<commit_message>
Added contradiction check for updating kb
</commit_message>
<xml_diff>
--- a/Chatbot design document.docx
+++ b/Chatbot design document.docx
@@ -12,7 +12,15 @@
     </w:p>
     <w:p>
       <w:r>
-        <w:t xml:space="preserve">The chatbot will be based off of </w:t>
+        <w:t xml:space="preserve">The chatbot will be based </w:t>
+      </w:r>
+      <w:proofErr w:type="gramStart"/>
+      <w:r>
+        <w:t>off of</w:t>
+      </w:r>
+      <w:proofErr w:type="gramEnd"/>
+      <w:r>
+        <w:t xml:space="preserve"> </w:t>
       </w:r>
       <w:r>
         <w:t>“The Witcher” series, focusing mainly on “</w:t>
@@ -51,7 +59,15 @@
         <w:t>weapon</w:t>
       </w:r>
       <w:r>
-        <w:t xml:space="preserve"> and signs (a sign is effectively a spell) that the player can use such as Igni (Sign that produces a small burst of fire)</w:t>
+        <w:t xml:space="preserve"> and signs (a sign is effectively a spell) that the player can use such as </w:t>
+      </w:r>
+      <w:proofErr w:type="spellStart"/>
+      <w:r>
+        <w:t>Igni</w:t>
+      </w:r>
+      <w:proofErr w:type="spellEnd"/>
+      <w:r>
+        <w:t xml:space="preserve"> (Sign that produces a small burst of fire)</w:t>
       </w:r>
       <w:r>
         <w:t xml:space="preserve">. </w:t>
@@ -116,7 +132,15 @@
         <w:t>for a description</w:t>
       </w:r>
       <w:r>
-        <w:t xml:space="preserve"> all of the </w:t>
+        <w:t xml:space="preserve"> </w:t>
+      </w:r>
+      <w:proofErr w:type="gramStart"/>
+      <w:r>
+        <w:t>all of</w:t>
+      </w:r>
+      <w:proofErr w:type="gramEnd"/>
+      <w:r>
+        <w:t xml:space="preserve"> the </w:t>
       </w:r>
       <w:r>
         <w:t xml:space="preserve">different monsters </w:t>
@@ -251,7 +275,23 @@
         <w:t>. A document in this context being a predefined question or the input from the user</w:t>
       </w:r>
       <w:r>
-        <w:t>. IDF is inverse document frequency. This is calculated by doing the number of documents divided by the number of documents that contain a word. The Log function is used to dampen the weighting of the IDF score. Tf and idf are represented as matrices and multiplied together</w:t>
+        <w:t xml:space="preserve">. IDF is inverse document frequency. This is calculated by doing the number of documents divided by the number of documents that contain a word. The Log function is used to dampen the weighting of the IDF score. </w:t>
+      </w:r>
+      <w:proofErr w:type="spellStart"/>
+      <w:r>
+        <w:t>Tf</w:t>
+      </w:r>
+      <w:proofErr w:type="spellEnd"/>
+      <w:r>
+        <w:t xml:space="preserve"> and </w:t>
+      </w:r>
+      <w:proofErr w:type="spellStart"/>
+      <w:r>
+        <w:t>idf</w:t>
+      </w:r>
+      <w:proofErr w:type="spellEnd"/>
+      <w:r>
+        <w:t xml:space="preserve"> are represented as matrices and multiplied together</w:t>
       </w:r>
       <w:r>
         <w:t>. The result is a matrix containing values close to 0 which is used to determine the importance of each word.</w:t>
@@ -384,7 +424,15 @@
         <w:t>.</w:t>
       </w:r>
       <w:r>
-        <w:t xml:space="preserve"> At the output layer the node with the highest activation is considered to be the best fit. These output nodes will usually correspond to different categories or classes that the programmer defines. During the training process, if the </w:t>
+        <w:t xml:space="preserve"> At the output layer the node with the highest activation </w:t>
+      </w:r>
+      <w:proofErr w:type="gramStart"/>
+      <w:r>
+        <w:t>is considered to be</w:t>
+      </w:r>
+      <w:proofErr w:type="gramEnd"/>
+      <w:r>
+        <w:t xml:space="preserve"> the best fit. These output nodes will usually correspond to different categories or classes that the programmer defines. During the training process, if the </w:t>
       </w:r>
       <w:r>
         <w:t xml:space="preserve">output does not match the label of the data, back propagation is used to alter the weights </w:t>
@@ -657,7 +705,23 @@
         <w:t xml:space="preserve">n instance of the Witcher wiki parser is created. This is used </w:t>
       </w:r>
       <w:r>
-        <w:t>to get descriptions and weaknesses of enemies. The constructor pre loads a list of all of the different enemies, as well as a dictionary mapping each enemies name to it wiki page url.</w:t>
+        <w:t xml:space="preserve">to get descriptions and weaknesses of enemies. The constructor </w:t>
+      </w:r>
+      <w:proofErr w:type="gramStart"/>
+      <w:r>
+        <w:t>pre loads</w:t>
+      </w:r>
+      <w:proofErr w:type="gramEnd"/>
+      <w:r>
+        <w:t xml:space="preserve"> a list of all of the different enemies, as well as a dictionary mapping each enemies name to it wiki page </w:t>
+      </w:r>
+      <w:proofErr w:type="spellStart"/>
+      <w:r>
+        <w:t>url</w:t>
+      </w:r>
+      <w:proofErr w:type="spellEnd"/>
+      <w:r>
+        <w:t>.</w:t>
       </w:r>
     </w:p>
     <w:p>
@@ -749,7 +813,15 @@
     <w:p/>
     <w:p>
       <w:r>
-        <w:t>Back in the main function, another function is called to load all of the patterns in the AIML file. This will be used later:</w:t>
+        <w:t xml:space="preserve">Back in the main function, another function is called to load </w:t>
+      </w:r>
+      <w:proofErr w:type="gramStart"/>
+      <w:r>
+        <w:t>all of</w:t>
+      </w:r>
+      <w:proofErr w:type="gramEnd"/>
+      <w:r>
+        <w:t xml:space="preserve"> the patterns in the AIML file. This will be used later:</w:t>
       </w:r>
     </w:p>
     <w:p>
@@ -891,7 +963,15 @@
     </w:p>
     <w:p>
       <w:r>
-        <w:t>The default reaction in the AIML file will signal the python code to do tf-ifd and cosine similarity. First the users input, questions from the csv file and patters without wild cards are passed into the function.</w:t>
+        <w:t xml:space="preserve">The default reaction in the AIML file will signal the python code to do </w:t>
+      </w:r>
+      <w:proofErr w:type="spellStart"/>
+      <w:r>
+        <w:t>tf-ifd</w:t>
+      </w:r>
+      <w:proofErr w:type="spellEnd"/>
+      <w:r>
+        <w:t xml:space="preserve"> and cosine similarity. First the users input, questions from the csv file and patters without wild cards are passed into the function.</w:t>
       </w:r>
     </w:p>
     <w:p>
@@ -1045,7 +1125,15 @@
     </w:p>
     <w:p>
       <w:r>
-        <w:t>The most similar question is found. The question its self, the similarity score, and its position in the list is returned by the function in a dictionary</w:t>
+        <w:t xml:space="preserve">The most similar question is found. The question </w:t>
+      </w:r>
+      <w:proofErr w:type="gramStart"/>
+      <w:r>
+        <w:t>its self</w:t>
+      </w:r>
+      <w:proofErr w:type="gramEnd"/>
+      <w:r>
+        <w:t>, the similarity score, and its position in the list is returned by the function in a dictionary</w:t>
       </w:r>
       <w:r>
         <w:t>:</w:t>
@@ -1095,7 +1183,15 @@
     </w:p>
     <w:p>
       <w:r>
-        <w:t>If the similarity score is 0 then the chat bot will ask the user to try and rephrase there sentence:</w:t>
+        <w:t xml:space="preserve">If the similarity score is 0 then the chat bot will ask the user to try and rephrase </w:t>
+      </w:r>
+      <w:proofErr w:type="gramStart"/>
+      <w:r>
+        <w:t>there</w:t>
+      </w:r>
+      <w:proofErr w:type="gramEnd"/>
+      <w:r>
+        <w:t xml:space="preserve"> sentence:</w:t>
       </w:r>
     </w:p>
     <w:p>
@@ -1237,7 +1333,39 @@
     </w:p>
     <w:p>
       <w:r>
-        <w:t>If the users requests a description of an enemy, the wikia python package is used to get this from the Witcher wikia page. This did not work with all enemies, hard coded return values where returned in these cases</w:t>
+        <w:t xml:space="preserve">If the users </w:t>
+      </w:r>
+      <w:proofErr w:type="gramStart"/>
+      <w:r>
+        <w:t>requests</w:t>
+      </w:r>
+      <w:proofErr w:type="gramEnd"/>
+      <w:r>
+        <w:t xml:space="preserve"> a description of an enemy, the </w:t>
+      </w:r>
+      <w:proofErr w:type="spellStart"/>
+      <w:r>
+        <w:t>wikia</w:t>
+      </w:r>
+      <w:proofErr w:type="spellEnd"/>
+      <w:r>
+        <w:t xml:space="preserve"> python package is used to get this from the Witcher </w:t>
+      </w:r>
+      <w:proofErr w:type="spellStart"/>
+      <w:r>
+        <w:t>wikia</w:t>
+      </w:r>
+      <w:proofErr w:type="spellEnd"/>
+      <w:r>
+        <w:t xml:space="preserve"> page. This did not work with all enemies, hard coded return values </w:t>
+      </w:r>
+      <w:proofErr w:type="gramStart"/>
+      <w:r>
+        <w:t>where</w:t>
+      </w:r>
+      <w:proofErr w:type="gramEnd"/>
+      <w:r>
+        <w:t xml:space="preserve"> returned in these cases</w:t>
       </w:r>
       <w:r>
         <w:t>.</w:t>
@@ -1287,7 +1415,15 @@
     </w:p>
     <w:p>
       <w:r>
-        <w:t>The wikia package did not have a working way that I could find to extract the weaknesses of an enemy. When the user requests the weaknesses of an enemy, wiki page for the enemy is parsed</w:t>
+        <w:t xml:space="preserve">The </w:t>
+      </w:r>
+      <w:proofErr w:type="spellStart"/>
+      <w:r>
+        <w:t>wikia</w:t>
+      </w:r>
+      <w:proofErr w:type="spellEnd"/>
+      <w:r>
+        <w:t xml:space="preserve"> package did not have a working way that I could find to extract the weaknesses of an enemy. When the user requests the weaknesses of an enemy, wiki page for the enemy is parsed</w:t>
       </w:r>
       <w:r>
         <w:t xml:space="preserve"> to scrape the weaknesses</w:t>
@@ -1527,7 +1663,15 @@
     <w:p>
       <w:r>
         <w:lastRenderedPageBreak/>
-        <w:t>The file Trained_CNN_Wrapper contains a class which wraps the code required to load the trained model and make a prediction on an image.</w:t>
+        <w:t xml:space="preserve">The file </w:t>
+      </w:r>
+      <w:proofErr w:type="spellStart"/>
+      <w:r>
+        <w:t>Trained_CNN_Wrapper</w:t>
+      </w:r>
+      <w:proofErr w:type="spellEnd"/>
+      <w:r>
+        <w:t xml:space="preserve"> contains a class which wraps the code required to load the trained model and make a prediction on an image.</w:t>
       </w:r>
     </w:p>
     <w:p>
@@ -1579,7 +1723,15 @@
     </w:p>
     <w:p>
       <w:r>
-        <w:t>The predict_local_image member takes a file path as an argument, loads the specified image file, processes the image into the format that the model expects, and runs the image through the trained model, and returns the class that the model predicted.</w:t>
+        <w:t xml:space="preserve">The </w:t>
+      </w:r>
+      <w:proofErr w:type="spellStart"/>
+      <w:r>
+        <w:t>predict_local_image</w:t>
+      </w:r>
+      <w:proofErr w:type="spellEnd"/>
+      <w:r>
+        <w:t xml:space="preserve"> member takes a file path as an argument, loads the specified image file, processes the image into the format that the model expects, and runs the image through the trained model, and returns the class that the model predicted.</w:t>
       </w:r>
     </w:p>
     <w:p>
@@ -1634,7 +1786,15 @@
     </w:p>
     <w:p>
       <w:r>
-        <w:t>The witcher wiki parser class is then used to fetch the summary for that creature from the Witcher wiki</w:t>
+        <w:t xml:space="preserve">The </w:t>
+      </w:r>
+      <w:proofErr w:type="spellStart"/>
+      <w:r>
+        <w:t>witcher</w:t>
+      </w:r>
+      <w:proofErr w:type="spellEnd"/>
+      <w:r>
+        <w:t xml:space="preserve"> wiki parser class is then used to fetch the summary for that creature from the Witcher wiki</w:t>
       </w:r>
     </w:p>
     <w:p>
@@ -1811,7 +1971,15 @@
         <w:t xml:space="preserve">The discriminator and generator are combined into a new model to form the GAN. </w:t>
       </w:r>
       <w:r>
-        <w:t xml:space="preserve">The discriminator is set to not be trainable within the GAN. This is so that only the generators weights are altered when training the GAN. If the discrimination was trainable within the GAN, it would hurt its performance because </w:t>
+        <w:t xml:space="preserve">The discriminator is set to not be trainable within the GAN. This is so that only the generators weights are altered when training the GAN. If the discrimination </w:t>
+      </w:r>
+      <w:proofErr w:type="gramStart"/>
+      <w:r>
+        <w:t>was</w:t>
+      </w:r>
+      <w:proofErr w:type="gramEnd"/>
+      <w:r>
+        <w:t xml:space="preserve"> trainable within the GAN, it would hurt its performance because </w:t>
       </w:r>
       <w:r>
         <w:t xml:space="preserve">it would effectively be trained to recognise the generated images as being real. </w:t>
@@ -1914,7 +2082,15 @@
         <w:t>relatively</w:t>
       </w:r>
       <w:r>
-        <w:t xml:space="preserve"> small dataset, I also loaded my real samples in a second time, but added random noise to the images. </w:t>
+        <w:t xml:space="preserve"> small dataset, I also loaded my real samples in a second </w:t>
+      </w:r>
+      <w:proofErr w:type="gramStart"/>
+      <w:r>
+        <w:t>time, but</w:t>
+      </w:r>
+      <w:proofErr w:type="gramEnd"/>
+      <w:r>
+        <w:t xml:space="preserve"> added random noise to the images. </w:t>
       </w:r>
     </w:p>
     <w:p>
@@ -2501,7 +2677,20 @@
     </w:p>
     <w:p>
       <w:r>
-        <w:t>The function generate_image creates an array of random noise, inputs that array into the Generator and returns a prediction</w:t>
+        <w:t xml:space="preserve">The function </w:t>
+      </w:r>
+      <w:proofErr w:type="spellStart"/>
+      <w:proofErr w:type="gramStart"/>
+      <w:r>
+        <w:t>generate</w:t>
+      </w:r>
+      <w:proofErr w:type="gramEnd"/>
+      <w:r>
+        <w:t>_image</w:t>
+      </w:r>
+      <w:proofErr w:type="spellEnd"/>
+      <w:r>
+        <w:t xml:space="preserve"> creates an array of random noise, inputs that array into the Generator and returns a prediction</w:t>
       </w:r>
     </w:p>
     <w:p>
@@ -2550,11 +2739,21 @@
       <w:r>
         <w:t xml:space="preserve">The </w:t>
       </w:r>
+      <w:proofErr w:type="spellStart"/>
       <w:r>
         <w:t>generate_and_display_image</w:t>
       </w:r>
-      <w:r>
-        <w:t xml:space="preserve"> takes the Generators prediction and uses the pylot library to display the image</w:t>
+      <w:proofErr w:type="spellEnd"/>
+      <w:r>
+        <w:t xml:space="preserve"> takes the Generators prediction and uses the </w:t>
+      </w:r>
+      <w:proofErr w:type="spellStart"/>
+      <w:r>
+        <w:t>pylot</w:t>
+      </w:r>
+      <w:proofErr w:type="spellEnd"/>
+      <w:r>
+        <w:t xml:space="preserve"> library to display the image</w:t>
       </w:r>
     </w:p>
     <w:p>
@@ -2666,7 +2865,15 @@
         <w:t xml:space="preserve">returns a decisive answer (correct or incorrect) then it displays an error message informing the user </w:t>
       </w:r>
       <w:r>
-        <w:t>that there is contradictions in the knowledge base</w:t>
+        <w:t xml:space="preserve">that there </w:t>
+      </w:r>
+      <w:proofErr w:type="gramStart"/>
+      <w:r>
+        <w:t>is</w:t>
+      </w:r>
+      <w:proofErr w:type="gramEnd"/>
+      <w:r>
+        <w:t xml:space="preserve"> contradictions in the knowledge base</w:t>
       </w:r>
     </w:p>
     <w:p>
@@ -2891,10 +3098,21 @@
     </w:p>
     <w:p>
       <w:r>
-        <w:t xml:space="preserve">The nltk resolution prover is used to </w:t>
+        <w:t xml:space="preserve">The </w:t>
+      </w:r>
+      <w:proofErr w:type="spellStart"/>
+      <w:r>
+        <w:t>nltk</w:t>
+      </w:r>
+      <w:proofErr w:type="spellEnd"/>
+      <w:r>
+        <w:t xml:space="preserve"> resolution prover is used to </w:t>
       </w:r>
       <w:r>
         <w:t>query the knowledge base</w:t>
+      </w:r>
+      <w:r>
+        <w:t xml:space="preserve">. To check if the statement is false, the inference engine checks if the inverse of the statement is true.  </w:t>
       </w:r>
     </w:p>
     <w:p>
@@ -2940,6 +3158,99 @@
         </w:drawing>
       </w:r>
     </w:p>
+    <w:p>
+      <w:r>
+        <w:t xml:space="preserve">The user can expand the knowledge base by </w:t>
+      </w:r>
+      <w:r>
+        <w:t>saying something like “I know that x is y”</w:t>
+      </w:r>
+    </w:p>
+    <w:p>
+      <w:r>
+        <w:rPr>
+          <w:noProof/>
+        </w:rPr>
+        <w:drawing>
+          <wp:inline distT="0" distB="0" distL="0" distR="0" wp14:anchorId="1270E9DE" wp14:editId="10C8B5EE">
+            <wp:extent cx="5248275" cy="895350"/>
+            <wp:effectExtent l="0" t="0" r="9525" b="0"/>
+            <wp:docPr id="44" name="Picture 44"/>
+            <wp:cNvGraphicFramePr>
+              <a:graphicFrameLocks xmlns:a="http://schemas.openxmlformats.org/drawingml/2006/main" noChangeAspect="1"/>
+            </wp:cNvGraphicFramePr>
+            <a:graphic xmlns:a="http://schemas.openxmlformats.org/drawingml/2006/main">
+              <a:graphicData uri="http://schemas.openxmlformats.org/drawingml/2006/picture">
+                <pic:pic xmlns:pic="http://schemas.openxmlformats.org/drawingml/2006/picture">
+                  <pic:nvPicPr>
+                    <pic:cNvPr id="1" name=""/>
+                    <pic:cNvPicPr/>
+                  </pic:nvPicPr>
+                  <pic:blipFill>
+                    <a:blip r:embed="rId52"/>
+                    <a:stretch>
+                      <a:fillRect/>
+                    </a:stretch>
+                  </pic:blipFill>
+                  <pic:spPr>
+                    <a:xfrm>
+                      <a:off x="0" y="0"/>
+                      <a:ext cx="5248275" cy="895350"/>
+                    </a:xfrm>
+                    <a:prstGeom prst="rect">
+                      <a:avLst/>
+                    </a:prstGeom>
+                  </pic:spPr>
+                </pic:pic>
+              </a:graphicData>
+            </a:graphic>
+          </wp:inline>
+        </w:drawing>
+      </w:r>
+    </w:p>
+    <w:p>
+      <w:r>
+        <w:rPr>
+          <w:noProof/>
+        </w:rPr>
+        <w:drawing>
+          <wp:inline distT="0" distB="0" distL="0" distR="0" wp14:anchorId="4668F260" wp14:editId="4327201F">
+            <wp:extent cx="4657725" cy="628650"/>
+            <wp:effectExtent l="0" t="0" r="9525" b="0"/>
+            <wp:docPr id="48" name="Picture 48"/>
+            <wp:cNvGraphicFramePr>
+              <a:graphicFrameLocks xmlns:a="http://schemas.openxmlformats.org/drawingml/2006/main" noChangeAspect="1"/>
+            </wp:cNvGraphicFramePr>
+            <a:graphic xmlns:a="http://schemas.openxmlformats.org/drawingml/2006/main">
+              <a:graphicData uri="http://schemas.openxmlformats.org/drawingml/2006/picture">
+                <pic:pic xmlns:pic="http://schemas.openxmlformats.org/drawingml/2006/picture">
+                  <pic:nvPicPr>
+                    <pic:cNvPr id="1" name=""/>
+                    <pic:cNvPicPr/>
+                  </pic:nvPicPr>
+                  <pic:blipFill>
+                    <a:blip r:embed="rId53"/>
+                    <a:stretch>
+                      <a:fillRect/>
+                    </a:stretch>
+                  </pic:blipFill>
+                  <pic:spPr>
+                    <a:xfrm>
+                      <a:off x="0" y="0"/>
+                      <a:ext cx="4657725" cy="628650"/>
+                    </a:xfrm>
+                    <a:prstGeom prst="rect">
+                      <a:avLst/>
+                    </a:prstGeom>
+                  </pic:spPr>
+                </pic:pic>
+              </a:graphicData>
+            </a:graphic>
+          </wp:inline>
+        </w:drawing>
+      </w:r>
+    </w:p>
+    <w:p/>
     <w:sectPr>
       <w:pgSz w:w="11906" w:h="16838"/>
       <w:pgMar w:top="1440" w:right="1440" w:bottom="1440" w:left="1440" w:header="708" w:footer="708" w:gutter="0"/>

</xml_diff>

<commit_message>
Added description for inference engine
</commit_message>
<xml_diff>
--- a/Chatbot design document.docx
+++ b/Chatbot design document.docx
@@ -59,15 +59,7 @@
         <w:t>weapon</w:t>
       </w:r>
       <w:r>
-        <w:t xml:space="preserve"> and signs (a sign is effectively a spell) that the player can use such as </w:t>
-      </w:r>
-      <w:proofErr w:type="spellStart"/>
-      <w:r>
-        <w:t>Igni</w:t>
-      </w:r>
-      <w:proofErr w:type="spellEnd"/>
-      <w:r>
-        <w:t xml:space="preserve"> (Sign that produces a small burst of fire)</w:t>
+        <w:t xml:space="preserve"> and signs (a sign is effectively a spell) that the player can use such as Igni (Sign that produces a small burst of fire)</w:t>
       </w:r>
       <w:r>
         <w:t xml:space="preserve">. </w:t>
@@ -275,23 +267,7 @@
         <w:t>. A document in this context being a predefined question or the input from the user</w:t>
       </w:r>
       <w:r>
-        <w:t xml:space="preserve">. IDF is inverse document frequency. This is calculated by doing the number of documents divided by the number of documents that contain a word. The Log function is used to dampen the weighting of the IDF score. </w:t>
-      </w:r>
-      <w:proofErr w:type="spellStart"/>
-      <w:r>
-        <w:t>Tf</w:t>
-      </w:r>
-      <w:proofErr w:type="spellEnd"/>
-      <w:r>
-        <w:t xml:space="preserve"> and </w:t>
-      </w:r>
-      <w:proofErr w:type="spellStart"/>
-      <w:r>
-        <w:t>idf</w:t>
-      </w:r>
-      <w:proofErr w:type="spellEnd"/>
-      <w:r>
-        <w:t xml:space="preserve"> are represented as matrices and multiplied together</w:t>
+        <w:t>. IDF is inverse document frequency. This is calculated by doing the number of documents divided by the number of documents that contain a word. The Log function is used to dampen the weighting of the IDF score. Tf and idf are represented as matrices and multiplied together</w:t>
       </w:r>
       <w:r>
         <w:t>. The result is a matrix containing values close to 0 which is used to determine the importance of each word.</w:t>
@@ -570,12 +546,43 @@
         <w:pStyle w:val="Heading2"/>
       </w:pPr>
       <w:r>
-        <w:t>First order logic</w:t>
-      </w:r>
-    </w:p>
-    <w:p>
-      <w:r>
-        <w:t>First order logic uses a knowledge base of propositional statements to infer facts.</w:t>
+        <w:t>Inference engine</w:t>
+      </w:r>
+    </w:p>
+    <w:p>
+      <w:r>
+        <w:t xml:space="preserve">An inference engine is </w:t>
+      </w:r>
+      <w:proofErr w:type="gramStart"/>
+      <w:r>
+        <w:t>uses</w:t>
+      </w:r>
+      <w:proofErr w:type="gramEnd"/>
+      <w:r>
+        <w:t xml:space="preserve"> an established knowledge base of facts to infer whether or not other facts are true. The chat bot uses the nltk library to create an inference engine which can load a knowledge base of First Order Logic statements to infer facts</w:t>
+      </w:r>
+      <w:r>
+        <w:t xml:space="preserve">. For example, if the user queries the chatbot with a statement such as check that x is y, the chatbot will use the knowledge base to infer </w:t>
+      </w:r>
+      <w:proofErr w:type="gramStart"/>
+      <w:r>
+        <w:t>whether or not</w:t>
+      </w:r>
+      <w:proofErr w:type="gramEnd"/>
+      <w:r>
+        <w:t xml:space="preserve"> that fact is true, false or inconclusive according to the knowledge it has available. The nltk library uses resolution to prove if a statement is true or not. Resolution algorithms to check if a statement is true or not</w:t>
+      </w:r>
+      <w:r>
+        <w:t xml:space="preserve"> by using proof by contradiction.</w:t>
+      </w:r>
+      <w:r>
+        <w:t xml:space="preserve"> This works by adding the negation of the statement to the knowledge base and checking for any contradictions. </w:t>
+      </w:r>
+      <w:r>
+        <w:t>By proving that the opposite of a statement contradicts the knowledge base, you prove that the statement must be true. This will not prove if the statement is false, only if the statement is true or cannot be satisfied. To prove that a statement is false then you must run the same proof by contradiction algorithm but starting with the inverse of the statement. If you prove that -Q is true, then that means Q is false</w:t>
+      </w:r>
+      <w:r>
+        <w:t>.</w:t>
       </w:r>
       <w:r>
         <w:br w:type="page"/>
@@ -713,15 +720,7 @@
       </w:r>
       <w:proofErr w:type="gramEnd"/>
       <w:r>
-        <w:t xml:space="preserve"> a list of all of the different enemies, as well as a dictionary mapping each enemies name to it wiki page </w:t>
-      </w:r>
-      <w:proofErr w:type="spellStart"/>
-      <w:r>
-        <w:t>url</w:t>
-      </w:r>
-      <w:proofErr w:type="spellEnd"/>
-      <w:r>
-        <w:t>.</w:t>
+        <w:t xml:space="preserve"> a list of all of the different enemies, as well as a dictionary mapping each enemies name to it wiki page url.</w:t>
       </w:r>
     </w:p>
     <w:p>
@@ -963,15 +962,7 @@
     </w:p>
     <w:p>
       <w:r>
-        <w:t xml:space="preserve">The default reaction in the AIML file will signal the python code to do </w:t>
-      </w:r>
-      <w:proofErr w:type="spellStart"/>
-      <w:r>
-        <w:t>tf-ifd</w:t>
-      </w:r>
-      <w:proofErr w:type="spellEnd"/>
-      <w:r>
-        <w:t xml:space="preserve"> and cosine similarity. First the users input, questions from the csv file and patters without wild cards are passed into the function.</w:t>
+        <w:t>The default reaction in the AIML file will signal the python code to do tf-ifd and cosine similarity. First the users input, questions from the csv file and patters without wild cards are passed into the function.</w:t>
       </w:r>
     </w:p>
     <w:p>
@@ -1341,23 +1332,7 @@
       </w:r>
       <w:proofErr w:type="gramEnd"/>
       <w:r>
-        <w:t xml:space="preserve"> a description of an enemy, the </w:t>
-      </w:r>
-      <w:proofErr w:type="spellStart"/>
-      <w:r>
-        <w:t>wikia</w:t>
-      </w:r>
-      <w:proofErr w:type="spellEnd"/>
-      <w:r>
-        <w:t xml:space="preserve"> python package is used to get this from the Witcher </w:t>
-      </w:r>
-      <w:proofErr w:type="spellStart"/>
-      <w:r>
-        <w:t>wikia</w:t>
-      </w:r>
-      <w:proofErr w:type="spellEnd"/>
-      <w:r>
-        <w:t xml:space="preserve"> page. This did not work with all enemies, hard coded return values </w:t>
+        <w:t xml:space="preserve"> a description of an enemy, the wikia python package is used to get this from the Witcher wikia page. This did not work with all enemies, hard coded return values </w:t>
       </w:r>
       <w:proofErr w:type="gramStart"/>
       <w:r>
@@ -1415,15 +1390,7 @@
     </w:p>
     <w:p>
       <w:r>
-        <w:t xml:space="preserve">The </w:t>
-      </w:r>
-      <w:proofErr w:type="spellStart"/>
-      <w:r>
-        <w:t>wikia</w:t>
-      </w:r>
-      <w:proofErr w:type="spellEnd"/>
-      <w:r>
-        <w:t xml:space="preserve"> package did not have a working way that I could find to extract the weaknesses of an enemy. When the user requests the weaknesses of an enemy, wiki page for the enemy is parsed</w:t>
+        <w:t>The wikia package did not have a working way that I could find to extract the weaknesses of an enemy. When the user requests the weaknesses of an enemy, wiki page for the enemy is parsed</w:t>
       </w:r>
       <w:r>
         <w:t xml:space="preserve"> to scrape the weaknesses</w:t>
@@ -1663,15 +1630,7 @@
     <w:p>
       <w:r>
         <w:lastRenderedPageBreak/>
-        <w:t xml:space="preserve">The file </w:t>
-      </w:r>
-      <w:proofErr w:type="spellStart"/>
-      <w:r>
-        <w:t>Trained_CNN_Wrapper</w:t>
-      </w:r>
-      <w:proofErr w:type="spellEnd"/>
-      <w:r>
-        <w:t xml:space="preserve"> contains a class which wraps the code required to load the trained model and make a prediction on an image.</w:t>
+        <w:t>The file Trained_CNN_Wrapper contains a class which wraps the code required to load the trained model and make a prediction on an image.</w:t>
       </w:r>
     </w:p>
     <w:p>
@@ -1723,15 +1682,7 @@
     </w:p>
     <w:p>
       <w:r>
-        <w:t xml:space="preserve">The </w:t>
-      </w:r>
-      <w:proofErr w:type="spellStart"/>
-      <w:r>
-        <w:t>predict_local_image</w:t>
-      </w:r>
-      <w:proofErr w:type="spellEnd"/>
-      <w:r>
-        <w:t xml:space="preserve"> member takes a file path as an argument, loads the specified image file, processes the image into the format that the model expects, and runs the image through the trained model, and returns the class that the model predicted.</w:t>
+        <w:t>The predict_local_image member takes a file path as an argument, loads the specified image file, processes the image into the format that the model expects, and runs the image through the trained model, and returns the class that the model predicted.</w:t>
       </w:r>
     </w:p>
     <w:p>
@@ -1786,15 +1737,7 @@
     </w:p>
     <w:p>
       <w:r>
-        <w:t xml:space="preserve">The </w:t>
-      </w:r>
-      <w:proofErr w:type="spellStart"/>
-      <w:r>
-        <w:t>witcher</w:t>
-      </w:r>
-      <w:proofErr w:type="spellEnd"/>
-      <w:r>
-        <w:t xml:space="preserve"> wiki parser class is then used to fetch the summary for that creature from the Witcher wiki</w:t>
+        <w:t>The witcher wiki parser class is then used to fetch the summary for that creature from the Witcher wiki</w:t>
       </w:r>
     </w:p>
     <w:p>
@@ -2679,18 +2622,13 @@
       <w:r>
         <w:t xml:space="preserve">The function </w:t>
       </w:r>
-      <w:proofErr w:type="spellStart"/>
       <w:proofErr w:type="gramStart"/>
       <w:r>
         <w:t>generate</w:t>
       </w:r>
       <w:proofErr w:type="gramEnd"/>
       <w:r>
-        <w:t>_image</w:t>
-      </w:r>
-      <w:proofErr w:type="spellEnd"/>
-      <w:r>
-        <w:t xml:space="preserve"> creates an array of random noise, inputs that array into the Generator and returns a prediction</w:t>
+        <w:t>_image creates an array of random noise, inputs that array into the Generator and returns a prediction</w:t>
       </w:r>
     </w:p>
     <w:p>
@@ -2739,21 +2677,11 @@
       <w:r>
         <w:t xml:space="preserve">The </w:t>
       </w:r>
-      <w:proofErr w:type="spellStart"/>
       <w:r>
         <w:t>generate_and_display_image</w:t>
       </w:r>
-      <w:proofErr w:type="spellEnd"/>
-      <w:r>
-        <w:t xml:space="preserve"> takes the Generators prediction and uses the </w:t>
-      </w:r>
-      <w:proofErr w:type="spellStart"/>
-      <w:r>
-        <w:t>pylot</w:t>
-      </w:r>
-      <w:proofErr w:type="spellEnd"/>
-      <w:r>
-        <w:t xml:space="preserve"> library to display the image</w:t>
+      <w:r>
+        <w:t xml:space="preserve"> takes the Generators prediction and uses the pylot library to display the image</w:t>
       </w:r>
     </w:p>
     <w:p>
@@ -3098,15 +3026,7 @@
     </w:p>
     <w:p>
       <w:r>
-        <w:t xml:space="preserve">The </w:t>
-      </w:r>
-      <w:proofErr w:type="spellStart"/>
-      <w:r>
-        <w:t>nltk</w:t>
-      </w:r>
-      <w:proofErr w:type="spellEnd"/>
-      <w:r>
-        <w:t xml:space="preserve"> resolution prover is used to </w:t>
+        <w:t xml:space="preserve">The nltk resolution prover is used to </w:t>
       </w:r>
       <w:r>
         <w:t>query the knowledge base</w:t>

</xml_diff>

<commit_message>
Updated description and objectives
</commit_message>
<xml_diff>
--- a/Chatbot design document.docx
+++ b/Chatbot design document.docx
@@ -12,15 +12,7 @@
     </w:p>
     <w:p>
       <w:r>
-        <w:t xml:space="preserve">The chatbot will be based </w:t>
-      </w:r>
-      <w:proofErr w:type="gramStart"/>
-      <w:r>
-        <w:t>off of</w:t>
-      </w:r>
-      <w:proofErr w:type="gramEnd"/>
-      <w:r>
-        <w:t xml:space="preserve"> </w:t>
+        <w:t xml:space="preserve">The chatbot will be based off of </w:t>
       </w:r>
       <w:r>
         <w:t>“The Witcher” series, focusing mainly on “</w:t>
@@ -75,6 +67,9 @@
       </w:r>
       <w:r>
         <w:t xml:space="preserve"> The chatbot will also generate images of bears if the user asks them.</w:t>
+      </w:r>
+      <w:r>
+        <w:t xml:space="preserve"> The chatbot will allow the user to query it to see if statements are true, false are inconclusive and allow them to update its knowledgebase of facts.</w:t>
       </w:r>
     </w:p>
     <w:p>
@@ -124,15 +119,7 @@
         <w:t>for a description</w:t>
       </w:r>
       <w:r>
-        <w:t xml:space="preserve"> </w:t>
-      </w:r>
-      <w:proofErr w:type="gramStart"/>
-      <w:r>
-        <w:t>all of</w:t>
-      </w:r>
-      <w:proofErr w:type="gramEnd"/>
-      <w:r>
-        <w:t xml:space="preserve"> the </w:t>
+        <w:t xml:space="preserve"> all of the </w:t>
       </w:r>
       <w:r>
         <w:t xml:space="preserve">different monsters </w:t>
@@ -213,6 +200,30 @@
         <w:t>The chatbot must be able to generate pictures of bears when the user asks</w:t>
       </w:r>
     </w:p>
+    <w:p>
+      <w:pPr>
+        <w:pStyle w:val="ListParagraph"/>
+        <w:numPr>
+          <w:ilvl w:val="0"/>
+          <w:numId w:val="1"/>
+        </w:numPr>
+      </w:pPr>
+      <w:r>
+        <w:t>The chatbot must allow the user to query it to check if certain statements are true, false or inconclusive according to its knowledgebase of facts.</w:t>
+      </w:r>
+    </w:p>
+    <w:p>
+      <w:pPr>
+        <w:pStyle w:val="ListParagraph"/>
+        <w:numPr>
+          <w:ilvl w:val="0"/>
+          <w:numId w:val="1"/>
+        </w:numPr>
+      </w:pPr>
+      <w:r>
+        <w:t>The chatbot must allow the user to update its knowledge base of facts, once its been confirmed that the users fact does not contradict the knowledge base.</w:t>
+      </w:r>
+    </w:p>
     <w:p/>
     <w:p>
       <w:pPr>
@@ -286,7 +297,11 @@
         <w:t>used calculate</w:t>
       </w:r>
       <w:r>
-        <w:t xml:space="preserve"> the similarity of each document to each other document in the in the</w:t>
+        <w:t xml:space="preserve"> the similarity of </w:t>
+      </w:r>
+      <w:r>
+        <w:lastRenderedPageBreak/>
+        <w:t>each document to each other document in the in the</w:t>
       </w:r>
       <w:r>
         <w:t xml:space="preserve"> data</w:t>
@@ -318,7 +333,6 @@
         <w:pStyle w:val="Heading2"/>
       </w:pPr>
       <w:r>
-        <w:lastRenderedPageBreak/>
         <w:t>Image classification components</w:t>
       </w:r>
     </w:p>
@@ -400,15 +414,7 @@
         <w:t>.</w:t>
       </w:r>
       <w:r>
-        <w:t xml:space="preserve"> At the output layer the node with the highest activation </w:t>
-      </w:r>
-      <w:proofErr w:type="gramStart"/>
-      <w:r>
-        <w:t>is considered to be</w:t>
-      </w:r>
-      <w:proofErr w:type="gramEnd"/>
-      <w:r>
-        <w:t xml:space="preserve"> the best fit. These output nodes will usually correspond to different categories or classes that the programmer defines. During the training process, if the </w:t>
+        <w:t xml:space="preserve"> At the output layer the node with the highest activation is considered to be the best fit. These output nodes will usually correspond to different categories or classes that the programmer defines. During the training process, if the </w:t>
       </w:r>
       <w:r>
         <w:t xml:space="preserve">output does not match the label of the data, back propagation is used to alter the weights </w:t>
@@ -551,26 +557,10 @@
     </w:p>
     <w:p>
       <w:r>
-        <w:t xml:space="preserve">An inference engine is </w:t>
-      </w:r>
-      <w:proofErr w:type="gramStart"/>
-      <w:r>
-        <w:t>uses</w:t>
-      </w:r>
-      <w:proofErr w:type="gramEnd"/>
-      <w:r>
-        <w:t xml:space="preserve"> an established knowledge base of facts to infer whether or not other facts are true. The chat bot uses the nltk library to create an inference engine which can load a knowledge base of First Order Logic statements to infer facts</w:t>
-      </w:r>
-      <w:r>
-        <w:t xml:space="preserve">. For example, if the user queries the chatbot with a statement such as check that x is y, the chatbot will use the knowledge base to infer </w:t>
-      </w:r>
-      <w:proofErr w:type="gramStart"/>
-      <w:r>
-        <w:t>whether or not</w:t>
-      </w:r>
-      <w:proofErr w:type="gramEnd"/>
-      <w:r>
-        <w:t xml:space="preserve"> that fact is true, false or inconclusive according to the knowledge it has available. The nltk library uses resolution to prove if a statement is true or not. Resolution algorithms to check if a statement is true or not</w:t>
+        <w:t>An inference engine is uses an established knowledge base of facts to infer whether or not other facts are true. The chat bot uses the nltk library to create an inference engine which can load a knowledge base of First Order Logic statements to infer facts</w:t>
+      </w:r>
+      <w:r>
+        <w:t>. For example, if the user queries the chatbot with a statement such as check that x is y, the chatbot will use the knowledge base to infer whether or not that fact is true, false or inconclusive according to the knowledge it has available. The nltk library uses resolution to prove if a statement is true or not. Resolution algorithms to check if a statement is true or not</w:t>
       </w:r>
       <w:r>
         <w:t xml:space="preserve"> by using proof by contradiction.</w:t>
@@ -579,7 +569,11 @@
         <w:t xml:space="preserve"> This works by adding the negation of the statement to the knowledge base and checking for any contradictions. </w:t>
       </w:r>
       <w:r>
-        <w:t>By proving that the opposite of a statement contradicts the knowledge base, you prove that the statement must be true. This will not prove if the statement is false, only if the statement is true or cannot be satisfied. To prove that a statement is false then you must run the same proof by contradiction algorithm but starting with the inverse of the statement. If you prove that -Q is true, then that means Q is false</w:t>
+        <w:t xml:space="preserve">By proving that the </w:t>
+      </w:r>
+      <w:r>
+        <w:lastRenderedPageBreak/>
+        <w:t>opposite of a statement contradicts the knowledge base, you prove that the statement must be true. This will not prove if the statement is false, only if the statement is true or cannot be satisfied. To prove that a statement is false then you must run the same proof by contradiction algorithm but starting with the inverse of the statement. If you prove that -Q is true, then that means Q is false</w:t>
       </w:r>
       <w:r>
         <w:t>.</w:t>
@@ -712,15 +706,7 @@
         <w:t xml:space="preserve">n instance of the Witcher wiki parser is created. This is used </w:t>
       </w:r>
       <w:r>
-        <w:t xml:space="preserve">to get descriptions and weaknesses of enemies. The constructor </w:t>
-      </w:r>
-      <w:proofErr w:type="gramStart"/>
-      <w:r>
-        <w:t>pre loads</w:t>
-      </w:r>
-      <w:proofErr w:type="gramEnd"/>
-      <w:r>
-        <w:t xml:space="preserve"> a list of all of the different enemies, as well as a dictionary mapping each enemies name to it wiki page url.</w:t>
+        <w:t>to get descriptions and weaknesses of enemies. The constructor pre loads a list of all of the different enemies, as well as a dictionary mapping each enemies name to it wiki page url.</w:t>
       </w:r>
     </w:p>
     <w:p>
@@ -812,15 +798,7 @@
     <w:p/>
     <w:p>
       <w:r>
-        <w:t xml:space="preserve">Back in the main function, another function is called to load </w:t>
-      </w:r>
-      <w:proofErr w:type="gramStart"/>
-      <w:r>
-        <w:t>all of</w:t>
-      </w:r>
-      <w:proofErr w:type="gramEnd"/>
-      <w:r>
-        <w:t xml:space="preserve"> the patterns in the AIML file. This will be used later:</w:t>
+        <w:t>Back in the main function, another function is called to load all of the patterns in the AIML file. This will be used later:</w:t>
       </w:r>
     </w:p>
     <w:p>
@@ -1116,15 +1094,7 @@
     </w:p>
     <w:p>
       <w:r>
-        <w:t xml:space="preserve">The most similar question is found. The question </w:t>
-      </w:r>
-      <w:proofErr w:type="gramStart"/>
-      <w:r>
-        <w:t>its self</w:t>
-      </w:r>
-      <w:proofErr w:type="gramEnd"/>
-      <w:r>
-        <w:t>, the similarity score, and its position in the list is returned by the function in a dictionary</w:t>
+        <w:t>The most similar question is found. The question its self, the similarity score, and its position in the list is returned by the function in a dictionary</w:t>
       </w:r>
       <w:r>
         <w:t>:</w:t>
@@ -1174,15 +1144,7 @@
     </w:p>
     <w:p>
       <w:r>
-        <w:t xml:space="preserve">If the similarity score is 0 then the chat bot will ask the user to try and rephrase </w:t>
-      </w:r>
-      <w:proofErr w:type="gramStart"/>
-      <w:r>
-        <w:t>there</w:t>
-      </w:r>
-      <w:proofErr w:type="gramEnd"/>
-      <w:r>
-        <w:t xml:space="preserve"> sentence:</w:t>
+        <w:t>If the similarity score is 0 then the chat bot will ask the user to try and rephrase there sentence:</w:t>
       </w:r>
     </w:p>
     <w:p>
@@ -1324,23 +1286,7 @@
     </w:p>
     <w:p>
       <w:r>
-        <w:t xml:space="preserve">If the users </w:t>
-      </w:r>
-      <w:proofErr w:type="gramStart"/>
-      <w:r>
-        <w:t>requests</w:t>
-      </w:r>
-      <w:proofErr w:type="gramEnd"/>
-      <w:r>
-        <w:t xml:space="preserve"> a description of an enemy, the wikia python package is used to get this from the Witcher wikia page. This did not work with all enemies, hard coded return values </w:t>
-      </w:r>
-      <w:proofErr w:type="gramStart"/>
-      <w:r>
-        <w:t>where</w:t>
-      </w:r>
-      <w:proofErr w:type="gramEnd"/>
-      <w:r>
-        <w:t xml:space="preserve"> returned in these cases</w:t>
+        <w:t>If the users requests a description of an enemy, the wikia python package is used to get this from the Witcher wikia page. This did not work with all enemies, hard coded return values where returned in these cases</w:t>
       </w:r>
       <w:r>
         <w:t>.</w:t>
@@ -1914,15 +1860,7 @@
         <w:t xml:space="preserve">The discriminator and generator are combined into a new model to form the GAN. </w:t>
       </w:r>
       <w:r>
-        <w:t xml:space="preserve">The discriminator is set to not be trainable within the GAN. This is so that only the generators weights are altered when training the GAN. If the discrimination </w:t>
-      </w:r>
-      <w:proofErr w:type="gramStart"/>
-      <w:r>
-        <w:t>was</w:t>
-      </w:r>
-      <w:proofErr w:type="gramEnd"/>
-      <w:r>
-        <w:t xml:space="preserve"> trainable within the GAN, it would hurt its performance because </w:t>
+        <w:t xml:space="preserve">The discriminator is set to not be trainable within the GAN. This is so that only the generators weights are altered when training the GAN. If the discrimination was trainable within the GAN, it would hurt its performance because </w:t>
       </w:r>
       <w:r>
         <w:t xml:space="preserve">it would effectively be trained to recognise the generated images as being real. </w:t>
@@ -2025,15 +1963,7 @@
         <w:t>relatively</w:t>
       </w:r>
       <w:r>
-        <w:t xml:space="preserve"> small dataset, I also loaded my real samples in a second </w:t>
-      </w:r>
-      <w:proofErr w:type="gramStart"/>
-      <w:r>
-        <w:t>time, but</w:t>
-      </w:r>
-      <w:proofErr w:type="gramEnd"/>
-      <w:r>
-        <w:t xml:space="preserve"> added random noise to the images. </w:t>
+        <w:t xml:space="preserve"> small dataset, I also loaded my real samples in a second time, but added random noise to the images. </w:t>
       </w:r>
     </w:p>
     <w:p>
@@ -2620,15 +2550,7 @@
     </w:p>
     <w:p>
       <w:r>
-        <w:t xml:space="preserve">The function </w:t>
-      </w:r>
-      <w:proofErr w:type="gramStart"/>
-      <w:r>
-        <w:t>generate</w:t>
-      </w:r>
-      <w:proofErr w:type="gramEnd"/>
-      <w:r>
-        <w:t>_image creates an array of random noise, inputs that array into the Generator and returns a prediction</w:t>
+        <w:t>The function generate_image creates an array of random noise, inputs that array into the Generator and returns a prediction</w:t>
       </w:r>
     </w:p>
     <w:p>
@@ -2793,15 +2715,7 @@
         <w:t xml:space="preserve">returns a decisive answer (correct or incorrect) then it displays an error message informing the user </w:t>
       </w:r>
       <w:r>
-        <w:t xml:space="preserve">that there </w:t>
-      </w:r>
-      <w:proofErr w:type="gramStart"/>
-      <w:r>
-        <w:t>is</w:t>
-      </w:r>
-      <w:proofErr w:type="gramEnd"/>
-      <w:r>
-        <w:t xml:space="preserve"> contradictions in the knowledge base</w:t>
+        <w:t>that there is contradictions in the knowledge base</w:t>
       </w:r>
     </w:p>
     <w:p>

</xml_diff>

<commit_message>
Added code to stop user from entering non numeric values
</commit_message>
<xml_diff>
--- a/Chatbot design document.docx
+++ b/Chatbot design document.docx
@@ -3084,7 +3084,215 @@
         </w:drawing>
       </w:r>
     </w:p>
-    <w:p/>
+    <w:p>
+      <w:r>
+        <w:t>The statement is added to the knowledge base. The knowledge base is then checked for contradictions</w:t>
+      </w:r>
+      <w:r>
+        <w:t xml:space="preserve">. If the new statement contradicts the knowledge base, then it is </w:t>
+      </w:r>
+      <w:r>
+        <w:t>removed,</w:t>
+      </w:r>
+      <w:r>
+        <w:t xml:space="preserve"> and the user is informed that the fact contradicts the knowledge base. </w:t>
+      </w:r>
+    </w:p>
+    <w:p>
+      <w:r>
+        <w:rPr>
+          <w:noProof/>
+        </w:rPr>
+        <w:drawing>
+          <wp:inline distT="0" distB="0" distL="0" distR="0" wp14:anchorId="65EDF5D8" wp14:editId="74FD4BD0">
+            <wp:extent cx="4991100" cy="2171700"/>
+            <wp:effectExtent l="0" t="0" r="0" b="0"/>
+            <wp:docPr id="49" name="Picture 49"/>
+            <wp:cNvGraphicFramePr>
+              <a:graphicFrameLocks xmlns:a="http://schemas.openxmlformats.org/drawingml/2006/main" noChangeAspect="1"/>
+            </wp:cNvGraphicFramePr>
+            <a:graphic xmlns:a="http://schemas.openxmlformats.org/drawingml/2006/main">
+              <a:graphicData uri="http://schemas.openxmlformats.org/drawingml/2006/picture">
+                <pic:pic xmlns:pic="http://schemas.openxmlformats.org/drawingml/2006/picture">
+                  <pic:nvPicPr>
+                    <pic:cNvPr id="1" name=""/>
+                    <pic:cNvPicPr/>
+                  </pic:nvPicPr>
+                  <pic:blipFill>
+                    <a:blip r:embed="rId54"/>
+                    <a:stretch>
+                      <a:fillRect/>
+                    </a:stretch>
+                  </pic:blipFill>
+                  <pic:spPr>
+                    <a:xfrm>
+                      <a:off x="0" y="0"/>
+                      <a:ext cx="4991100" cy="2171700"/>
+                    </a:xfrm>
+                    <a:prstGeom prst="rect">
+                      <a:avLst/>
+                    </a:prstGeom>
+                  </pic:spPr>
+                </pic:pic>
+              </a:graphicData>
+            </a:graphic>
+          </wp:inline>
+        </w:drawing>
+      </w:r>
+    </w:p>
+    <w:p>
+      <w:pPr>
+        <w:pStyle w:val="Heading2"/>
+      </w:pPr>
+      <w:r>
+        <w:t>Fuzzy logic</w:t>
+      </w:r>
+    </w:p>
+    <w:p>
+      <w:r>
+        <w:t>Fuzzy logic is used to create a simple game where the chatbot attempts to guess the item category based on the items weight and value in gold</w:t>
+      </w:r>
+      <w:r>
+        <w:t>.</w:t>
+      </w:r>
+    </w:p>
+    <w:p>
+      <w:r>
+        <w:t>To start the game the user can say something like ‘guess the item’</w:t>
+      </w:r>
+    </w:p>
+    <w:p>
+      <w:r>
+        <w:rPr>
+          <w:noProof/>
+        </w:rPr>
+        <w:lastRenderedPageBreak/>
+        <w:drawing>
+          <wp:inline distT="0" distB="0" distL="0" distR="0" wp14:anchorId="43F0036F" wp14:editId="69C09901">
+            <wp:extent cx="3819525" cy="866775"/>
+            <wp:effectExtent l="0" t="0" r="9525" b="9525"/>
+            <wp:docPr id="51" name="Picture 51"/>
+            <wp:cNvGraphicFramePr>
+              <a:graphicFrameLocks xmlns:a="http://schemas.openxmlformats.org/drawingml/2006/main" noChangeAspect="1"/>
+            </wp:cNvGraphicFramePr>
+            <a:graphic xmlns:a="http://schemas.openxmlformats.org/drawingml/2006/main">
+              <a:graphicData uri="http://schemas.openxmlformats.org/drawingml/2006/picture">
+                <pic:pic xmlns:pic="http://schemas.openxmlformats.org/drawingml/2006/picture">
+                  <pic:nvPicPr>
+                    <pic:cNvPr id="1" name=""/>
+                    <pic:cNvPicPr/>
+                  </pic:nvPicPr>
+                  <pic:blipFill>
+                    <a:blip r:embed="rId55"/>
+                    <a:stretch>
+                      <a:fillRect/>
+                    </a:stretch>
+                  </pic:blipFill>
+                  <pic:spPr>
+                    <a:xfrm>
+                      <a:off x="0" y="0"/>
+                      <a:ext cx="3819525" cy="866775"/>
+                    </a:xfrm>
+                    <a:prstGeom prst="rect">
+                      <a:avLst/>
+                    </a:prstGeom>
+                  </pic:spPr>
+                </pic:pic>
+              </a:graphicData>
+            </a:graphic>
+          </wp:inline>
+        </w:drawing>
+      </w:r>
+    </w:p>
+    <w:p>
+      <w:r>
+        <w:rPr>
+          <w:noProof/>
+        </w:rPr>
+        <w:drawing>
+          <wp:inline distT="0" distB="0" distL="0" distR="0" wp14:anchorId="1E750A37" wp14:editId="0B15A777">
+            <wp:extent cx="2352675" cy="419100"/>
+            <wp:effectExtent l="0" t="0" r="9525" b="0"/>
+            <wp:docPr id="52" name="Picture 52"/>
+            <wp:cNvGraphicFramePr>
+              <a:graphicFrameLocks xmlns:a="http://schemas.openxmlformats.org/drawingml/2006/main" noChangeAspect="1"/>
+            </wp:cNvGraphicFramePr>
+            <a:graphic xmlns:a="http://schemas.openxmlformats.org/drawingml/2006/main">
+              <a:graphicData uri="http://schemas.openxmlformats.org/drawingml/2006/picture">
+                <pic:pic xmlns:pic="http://schemas.openxmlformats.org/drawingml/2006/picture">
+                  <pic:nvPicPr>
+                    <pic:cNvPr id="1" name=""/>
+                    <pic:cNvPicPr/>
+                  </pic:nvPicPr>
+                  <pic:blipFill>
+                    <a:blip r:embed="rId56"/>
+                    <a:stretch>
+                      <a:fillRect/>
+                    </a:stretch>
+                  </pic:blipFill>
+                  <pic:spPr>
+                    <a:xfrm>
+                      <a:off x="0" y="0"/>
+                      <a:ext cx="2352675" cy="419100"/>
+                    </a:xfrm>
+                    <a:prstGeom prst="rect">
+                      <a:avLst/>
+                    </a:prstGeom>
+                  </pic:spPr>
+                </pic:pic>
+              </a:graphicData>
+            </a:graphic>
+          </wp:inline>
+        </w:drawing>
+      </w:r>
+    </w:p>
+    <w:p>
+      <w:r>
+        <w:t>The chat bot asks the user to enter the items weight and value in gold</w:t>
+      </w:r>
+    </w:p>
+    <w:p>
+      <w:r>
+        <w:rPr>
+          <w:noProof/>
+        </w:rPr>
+        <w:drawing>
+          <wp:inline distT="0" distB="0" distL="0" distR="0" wp14:anchorId="1D3AE1A5" wp14:editId="76EF25C5">
+            <wp:extent cx="4086225" cy="4029075"/>
+            <wp:effectExtent l="0" t="0" r="9525" b="9525"/>
+            <wp:docPr id="53" name="Picture 53"/>
+            <wp:cNvGraphicFramePr>
+              <a:graphicFrameLocks xmlns:a="http://schemas.openxmlformats.org/drawingml/2006/main" noChangeAspect="1"/>
+            </wp:cNvGraphicFramePr>
+            <a:graphic xmlns:a="http://schemas.openxmlformats.org/drawingml/2006/main">
+              <a:graphicData uri="http://schemas.openxmlformats.org/drawingml/2006/picture">
+                <pic:pic xmlns:pic="http://schemas.openxmlformats.org/drawingml/2006/picture">
+                  <pic:nvPicPr>
+                    <pic:cNvPr id="1" name=""/>
+                    <pic:cNvPicPr/>
+                  </pic:nvPicPr>
+                  <pic:blipFill>
+                    <a:blip r:embed="rId57"/>
+                    <a:stretch>
+                      <a:fillRect/>
+                    </a:stretch>
+                  </pic:blipFill>
+                  <pic:spPr>
+                    <a:xfrm>
+                      <a:off x="0" y="0"/>
+                      <a:ext cx="4086225" cy="4029075"/>
+                    </a:xfrm>
+                    <a:prstGeom prst="rect">
+                      <a:avLst/>
+                    </a:prstGeom>
+                  </pic:spPr>
+                </pic:pic>
+              </a:graphicData>
+            </a:graphic>
+          </wp:inline>
+        </w:drawing>
+      </w:r>
+    </w:p>
     <w:sectPr>
       <w:pgSz w:w="11906" w:h="16838"/>
       <w:pgMar w:top="1440" w:right="1440" w:bottom="1440" w:left="1440" w:header="708" w:footer="708" w:gutter="0"/>

</xml_diff>

<commit_message>
Added description for code
</commit_message>
<xml_diff>
--- a/Chatbot design document.docx
+++ b/Chatbot design document.docx
@@ -3158,6 +3158,154 @@
     </w:p>
     <w:p>
       <w:r>
+        <w:t xml:space="preserve">On start up, the Fuzzy system is initialzed. Fuzzy </w:t>
+      </w:r>
+      <w:r>
+        <w:t>value bounds</w:t>
+      </w:r>
+      <w:r>
+        <w:t xml:space="preserve"> are defined for item weight and item value in gold</w:t>
+      </w:r>
+    </w:p>
+    <w:p>
+      <w:r>
+        <w:rPr>
+          <w:noProof/>
+        </w:rPr>
+        <w:lastRenderedPageBreak/>
+        <w:drawing>
+          <wp:inline distT="0" distB="0" distL="0" distR="0" wp14:anchorId="293AC859" wp14:editId="221FB188">
+            <wp:extent cx="5731510" cy="1930400"/>
+            <wp:effectExtent l="0" t="0" r="2540" b="0"/>
+            <wp:docPr id="54" name="Picture 54"/>
+            <wp:cNvGraphicFramePr>
+              <a:graphicFrameLocks xmlns:a="http://schemas.openxmlformats.org/drawingml/2006/main" noChangeAspect="1"/>
+            </wp:cNvGraphicFramePr>
+            <a:graphic xmlns:a="http://schemas.openxmlformats.org/drawingml/2006/main">
+              <a:graphicData uri="http://schemas.openxmlformats.org/drawingml/2006/picture">
+                <pic:pic xmlns:pic="http://schemas.openxmlformats.org/drawingml/2006/picture">
+                  <pic:nvPicPr>
+                    <pic:cNvPr id="1" name=""/>
+                    <pic:cNvPicPr/>
+                  </pic:nvPicPr>
+                  <pic:blipFill>
+                    <a:blip r:embed="rId55"/>
+                    <a:stretch>
+                      <a:fillRect/>
+                    </a:stretch>
+                  </pic:blipFill>
+                  <pic:spPr>
+                    <a:xfrm>
+                      <a:off x="0" y="0"/>
+                      <a:ext cx="5731510" cy="1930400"/>
+                    </a:xfrm>
+                    <a:prstGeom prst="rect">
+                      <a:avLst/>
+                    </a:prstGeom>
+                  </pic:spPr>
+                </pic:pic>
+              </a:graphicData>
+            </a:graphic>
+          </wp:inline>
+        </w:drawing>
+      </w:r>
+    </w:p>
+    <w:p>
+      <w:r>
+        <w:t>Fuzzy values are also added for output terms</w:t>
+      </w:r>
+    </w:p>
+    <w:p>
+      <w:r>
+        <w:rPr>
+          <w:noProof/>
+        </w:rPr>
+        <w:drawing>
+          <wp:inline distT="0" distB="0" distL="0" distR="0" wp14:anchorId="1648C68F" wp14:editId="7C12BC6A">
+            <wp:extent cx="5731510" cy="873760"/>
+            <wp:effectExtent l="0" t="0" r="2540" b="2540"/>
+            <wp:docPr id="55" name="Picture 55"/>
+            <wp:cNvGraphicFramePr>
+              <a:graphicFrameLocks xmlns:a="http://schemas.openxmlformats.org/drawingml/2006/main" noChangeAspect="1"/>
+            </wp:cNvGraphicFramePr>
+            <a:graphic xmlns:a="http://schemas.openxmlformats.org/drawingml/2006/main">
+              <a:graphicData uri="http://schemas.openxmlformats.org/drawingml/2006/picture">
+                <pic:pic xmlns:pic="http://schemas.openxmlformats.org/drawingml/2006/picture">
+                  <pic:nvPicPr>
+                    <pic:cNvPr id="1" name=""/>
+                    <pic:cNvPicPr/>
+                  </pic:nvPicPr>
+                  <pic:blipFill>
+                    <a:blip r:embed="rId56"/>
+                    <a:stretch>
+                      <a:fillRect/>
+                    </a:stretch>
+                  </pic:blipFill>
+                  <pic:spPr>
+                    <a:xfrm>
+                      <a:off x="0" y="0"/>
+                      <a:ext cx="5731510" cy="873760"/>
+                    </a:xfrm>
+                    <a:prstGeom prst="rect">
+                      <a:avLst/>
+                    </a:prstGeom>
+                  </pic:spPr>
+                </pic:pic>
+              </a:graphicData>
+            </a:graphic>
+          </wp:inline>
+        </w:drawing>
+      </w:r>
+    </w:p>
+    <w:p>
+      <w:r>
+        <w:t>The fuzzy rule set is defined, and the Fuzzy system is returned</w:t>
+      </w:r>
+    </w:p>
+    <w:p>
+      <w:r>
+        <w:rPr>
+          <w:noProof/>
+        </w:rPr>
+        <w:drawing>
+          <wp:inline distT="0" distB="0" distL="0" distR="0" wp14:anchorId="227F991F" wp14:editId="1BABE0A5">
+            <wp:extent cx="5731510" cy="1021080"/>
+            <wp:effectExtent l="0" t="0" r="2540" b="7620"/>
+            <wp:docPr id="56" name="Picture 56"/>
+            <wp:cNvGraphicFramePr>
+              <a:graphicFrameLocks xmlns:a="http://schemas.openxmlformats.org/drawingml/2006/main" noChangeAspect="1"/>
+            </wp:cNvGraphicFramePr>
+            <a:graphic xmlns:a="http://schemas.openxmlformats.org/drawingml/2006/main">
+              <a:graphicData uri="http://schemas.openxmlformats.org/drawingml/2006/picture">
+                <pic:pic xmlns:pic="http://schemas.openxmlformats.org/drawingml/2006/picture">
+                  <pic:nvPicPr>
+                    <pic:cNvPr id="1" name=""/>
+                    <pic:cNvPicPr/>
+                  </pic:nvPicPr>
+                  <pic:blipFill>
+                    <a:blip r:embed="rId57"/>
+                    <a:stretch>
+                      <a:fillRect/>
+                    </a:stretch>
+                  </pic:blipFill>
+                  <pic:spPr>
+                    <a:xfrm>
+                      <a:off x="0" y="0"/>
+                      <a:ext cx="5731510" cy="1021080"/>
+                    </a:xfrm>
+                    <a:prstGeom prst="rect">
+                      <a:avLst/>
+                    </a:prstGeom>
+                  </pic:spPr>
+                </pic:pic>
+              </a:graphicData>
+            </a:graphic>
+          </wp:inline>
+        </w:drawing>
+      </w:r>
+    </w:p>
+    <w:p>
+      <w:r>
         <w:t>To start the game the user can say something like ‘guess the item’</w:t>
       </w:r>
     </w:p>
@@ -3166,7 +3314,6 @@
         <w:rPr>
           <w:noProof/>
         </w:rPr>
-        <w:lastRenderedPageBreak/>
         <w:drawing>
           <wp:inline distT="0" distB="0" distL="0" distR="0" wp14:anchorId="43F0036F" wp14:editId="69C09901">
             <wp:extent cx="3819525" cy="866775"/>
@@ -3183,7 +3330,7 @@
                     <pic:cNvPicPr/>
                   </pic:nvPicPr>
                   <pic:blipFill>
-                    <a:blip r:embed="rId55"/>
+                    <a:blip r:embed="rId58"/>
                     <a:stretch>
                       <a:fillRect/>
                     </a:stretch>
@@ -3225,7 +3372,7 @@
                     <pic:cNvPicPr/>
                   </pic:nvPicPr>
                   <pic:blipFill>
-                    <a:blip r:embed="rId56"/>
+                    <a:blip r:embed="rId59"/>
                     <a:stretch>
                       <a:fillRect/>
                     </a:stretch>
@@ -3256,6 +3403,7 @@
         <w:rPr>
           <w:noProof/>
         </w:rPr>
+        <w:lastRenderedPageBreak/>
         <w:drawing>
           <wp:inline distT="0" distB="0" distL="0" distR="0" wp14:anchorId="1D3AE1A5" wp14:editId="76EF25C5">
             <wp:extent cx="4086225" cy="4029075"/>
@@ -3272,7 +3420,7 @@
                     <pic:cNvPicPr/>
                   </pic:nvPicPr>
                   <pic:blipFill>
-                    <a:blip r:embed="rId57"/>
+                    <a:blip r:embed="rId60"/>
                     <a:stretch>
                       <a:fillRect/>
                     </a:stretch>
@@ -3281,6 +3429,62 @@
                     <a:xfrm>
                       <a:off x="0" y="0"/>
                       <a:ext cx="4086225" cy="4029075"/>
+                    </a:xfrm>
+                    <a:prstGeom prst="rect">
+                      <a:avLst/>
+                    </a:prstGeom>
+                  </pic:spPr>
+                </pic:pic>
+              </a:graphicData>
+            </a:graphic>
+          </wp:inline>
+        </w:drawing>
+      </w:r>
+    </w:p>
+    <w:p>
+      <w:r>
+        <w:t>The variables in the fuzzy system are set to the users input. The</w:t>
+      </w:r>
+      <w:r>
+        <w:t xml:space="preserve"> Fuzzy</w:t>
+      </w:r>
+      <w:r>
+        <w:t xml:space="preserve"> value of the output variable is returned</w:t>
+      </w:r>
+      <w:r>
+        <w:t>. This is then displayed to the issue as chatbots guess</w:t>
+      </w:r>
+    </w:p>
+    <w:p>
+      <w:r>
+        <w:rPr>
+          <w:noProof/>
+        </w:rPr>
+        <w:drawing>
+          <wp:inline distT="0" distB="0" distL="0" distR="0" wp14:anchorId="0F8DC48D" wp14:editId="4CBA174F">
+            <wp:extent cx="5010150" cy="2009775"/>
+            <wp:effectExtent l="0" t="0" r="0" b="9525"/>
+            <wp:docPr id="57" name="Picture 57"/>
+            <wp:cNvGraphicFramePr>
+              <a:graphicFrameLocks xmlns:a="http://schemas.openxmlformats.org/drawingml/2006/main" noChangeAspect="1"/>
+            </wp:cNvGraphicFramePr>
+            <a:graphic xmlns:a="http://schemas.openxmlformats.org/drawingml/2006/main">
+              <a:graphicData uri="http://schemas.openxmlformats.org/drawingml/2006/picture">
+                <pic:pic xmlns:pic="http://schemas.openxmlformats.org/drawingml/2006/picture">
+                  <pic:nvPicPr>
+                    <pic:cNvPr id="1" name=""/>
+                    <pic:cNvPicPr/>
+                  </pic:nvPicPr>
+                  <pic:blipFill>
+                    <a:blip r:embed="rId61"/>
+                    <a:stretch>
+                      <a:fillRect/>
+                    </a:stretch>
+                  </pic:blipFill>
+                  <pic:spPr>
+                    <a:xfrm>
+                      <a:off x="0" y="0"/>
+                      <a:ext cx="5010150" cy="2009775"/>
                     </a:xfrm>
                     <a:prstGeom prst="rect">
                       <a:avLst/>

</xml_diff>

<commit_message>
Added the fuzzy logic stuff to description and objectives
</commit_message>
<xml_diff>
--- a/Chatbot design document.docx
+++ b/Chatbot design document.docx
@@ -70,6 +70,9 @@
       </w:r>
       <w:r>
         <w:t xml:space="preserve"> The chatbot will allow the user to query it to see if statements are true, false are inconclusive and allow them to update its knowledgebase of facts.</w:t>
+      </w:r>
+      <w:r>
+        <w:t xml:space="preserve"> The chatbot will also include a simple game where it will guess the category of an in game item based on its weight and value.</w:t>
       </w:r>
     </w:p>
     <w:p>
@@ -224,6 +227,18 @@
         <w:t>The chatbot must allow the user to update its knowledge base of facts, once its been confirmed that the users fact does not contradict the knowledge base.</w:t>
       </w:r>
     </w:p>
+    <w:p>
+      <w:pPr>
+        <w:pStyle w:val="ListParagraph"/>
+        <w:numPr>
+          <w:ilvl w:val="0"/>
+          <w:numId w:val="1"/>
+        </w:numPr>
+      </w:pPr>
+      <w:r>
+        <w:t>The chatbot should be able to guess the category of an item from the game given its weight and value in gold</w:t>
+      </w:r>
+    </w:p>
     <w:p/>
     <w:p>
       <w:pPr>
@@ -278,7 +293,11 @@
         <w:t>. A document in this context being a predefined question or the input from the user</w:t>
       </w:r>
       <w:r>
-        <w:t>. IDF is inverse document frequency. This is calculated by doing the number of documents divided by the number of documents that contain a word. The Log function is used to dampen the weighting of the IDF score. Tf and idf are represented as matrices and multiplied together</w:t>
+        <w:t xml:space="preserve">. IDF is inverse document frequency. This is calculated by doing the number of documents divided by the number of documents that contain a </w:t>
+      </w:r>
+      <w:r>
+        <w:lastRenderedPageBreak/>
+        <w:t>word. The Log function is used to dampen the weighting of the IDF score. Tf and idf are represented as matrices and multiplied together</w:t>
       </w:r>
       <w:r>
         <w:t>. The result is a matrix containing values close to 0 which is used to determine the importance of each word.</w:t>
@@ -297,11 +316,7 @@
         <w:t>used calculate</w:t>
       </w:r>
       <w:r>
-        <w:t xml:space="preserve"> the similarity of </w:t>
-      </w:r>
-      <w:r>
-        <w:lastRenderedPageBreak/>
-        <w:t>each document to each other document in the in the</w:t>
+        <w:t xml:space="preserve"> the similarity of each document to each other document in the in the</w:t>
       </w:r>
       <w:r>
         <w:t xml:space="preserve"> data</w:t>
@@ -560,7 +575,11 @@
         <w:t>An inference engine is uses an established knowledge base of facts to infer whether or not other facts are true. The chat bot uses the nltk library to create an inference engine which can load a knowledge base of First Order Logic statements to infer facts</w:t>
       </w:r>
       <w:r>
-        <w:t>. For example, if the user queries the chatbot with a statement such as check that x is y, the chatbot will use the knowledge base to infer whether or not that fact is true, false or inconclusive according to the knowledge it has available. The nltk library uses resolution to prove if a statement is true or not. Resolution algorithms to check if a statement is true or not</w:t>
+        <w:t xml:space="preserve">. For example, if the user queries the chatbot with a statement such as check that x is y, the chatbot will use the knowledge base to infer whether or not that fact is true, false or inconclusive according to the knowledge it has available. </w:t>
+      </w:r>
+      <w:r>
+        <w:lastRenderedPageBreak/>
+        <w:t>The nltk library uses resolution to prove if a statement is true or not. Resolution algorithms to check if a statement is true or not</w:t>
       </w:r>
       <w:r>
         <w:t xml:space="preserve"> by using proof by contradiction.</w:t>
@@ -569,11 +588,7 @@
         <w:t xml:space="preserve"> This works by adding the negation of the statement to the knowledge base and checking for any contradictions. </w:t>
       </w:r>
       <w:r>
-        <w:t xml:space="preserve">By proving that the </w:t>
-      </w:r>
-      <w:r>
-        <w:lastRenderedPageBreak/>
-        <w:t>opposite of a statement contradicts the knowledge base, you prove that the statement must be true. This will not prove if the statement is false, only if the statement is true or cannot be satisfied. To prove that a statement is false then you must run the same proof by contradiction algorithm but starting with the inverse of the statement. If you prove that -Q is true, then that means Q is false</w:t>
+        <w:t>By proving that the opposite of a statement contradicts the knowledge base, you prove that the statement must be true. This will not prove if the statement is false, only if the statement is true or cannot be satisfied. To prove that a statement is false then you must run the same proof by contradiction algorithm but starting with the inverse of the statement. If you prove that -Q is true, then that means Q is false</w:t>
       </w:r>
       <w:r>
         <w:t>.</w:t>

</xml_diff>